<commit_message>
modify Patterns/03. Patterns/Patterns.cs and 3. Patterns_Условие.docx
</commit_message>
<xml_diff>
--- a/C#/C# 2 Contests/3/Patterns/03. Patterns/3. Patterns_Условие.docx
+++ b/C#/C# 2 Contests/3/Patterns/03. Patterns/3. Patterns_Условие.docx
@@ -1,10 +1,10 @@
 
 <file path=word/document.xml><?xml version="1.0" encoding="utf-8"?>
-<w:document xmlns:wpc="http://schemas.microsoft.com/office/word/2010/wordprocessingCanvas" xmlns:mc="http://schemas.openxmlformats.org/markup-compatibility/2006" xmlns:o="urn:schemas-microsoft-com:office:office" xmlns:r="http://schemas.openxmlformats.org/officeDocument/2006/relationships" xmlns:m="http://schemas.openxmlformats.org/officeDocument/2006/math" xmlns:v="urn:schemas-microsoft-com:vml" xmlns:wp14="http://schemas.microsoft.com/office/word/2010/wordprocessingDrawing" xmlns:wp="http://schemas.openxmlformats.org/drawingml/2006/wordprocessingDrawing" xmlns:w10="urn:schemas-microsoft-com:office:word" xmlns:w="http://schemas.openxmlformats.org/wordprocessingml/2006/main" xmlns:w14="http://schemas.microsoft.com/office/word/2010/wordml" xmlns:w15="http://schemas.microsoft.com/office/word/2012/wordml" xmlns:wpg="http://schemas.microsoft.com/office/word/2010/wordprocessingGroup" xmlns:wpi="http://schemas.microsoft.com/office/word/2010/wordprocessingInk" xmlns:wne="http://schemas.microsoft.com/office/word/2006/wordml" xmlns:wps="http://schemas.microsoft.com/office/word/2010/wordprocessingShape" mc:Ignorable="w14 w15 wp14">
+<w:document xmlns:ve="http://schemas.openxmlformats.org/markup-compatibility/2006" xmlns:o="urn:schemas-microsoft-com:office:office" xmlns:r="http://schemas.openxmlformats.org/officeDocument/2006/relationships" xmlns:m="http://schemas.openxmlformats.org/officeDocument/2006/math" xmlns:v="urn:schemas-microsoft-com:vml" xmlns:wp="http://schemas.openxmlformats.org/drawingml/2006/wordprocessingDrawing" xmlns:w10="urn:schemas-microsoft-com:office:word" xmlns:w="http://schemas.openxmlformats.org/wordprocessingml/2006/main" xmlns:wne="http://schemas.microsoft.com/office/word/2006/wordml">
   <w:body>
     <w:p>
       <w:pPr>
-        <w:pStyle w:val="Heading2"/>
+        <w:pStyle w:val="2"/>
         <w:jc w:val="center"/>
       </w:pPr>
       <w:r>
@@ -28,7 +28,7 @@
     </w:p>
     <w:p>
       <w:pPr>
-        <w:pStyle w:val="Heading3"/>
+        <w:pStyle w:val="3"/>
         <w:rPr>
           <w:b w:val="0"/>
         </w:rPr>
@@ -42,7 +42,7 @@
     </w:p>
     <w:p>
       <w:pPr>
-        <w:pStyle w:val="Heading3"/>
+        <w:pStyle w:val="3"/>
         <w:jc w:val="left"/>
         <w:rPr>
           <w:b w:val="0"/>
@@ -52,9 +52,10 @@
         <w:rPr>
           <w:b w:val="0"/>
           <w:noProof/>
+          <w:lang w:val="bg-BG" w:eastAsia="bg-BG"/>
         </w:rPr>
         <w:drawing>
-          <wp:anchor distT="0" distB="0" distL="114300" distR="114300" simplePos="0" relativeHeight="251653632" behindDoc="0" locked="0" layoutInCell="1" allowOverlap="1" wp14:anchorId="0735E085" wp14:editId="38F2F189">
+          <wp:anchor distT="0" distB="0" distL="114300" distR="114300" simplePos="0" relativeHeight="251653632" behindDoc="0" locked="0" layoutInCell="1" allowOverlap="1">
             <wp:simplePos x="0" y="0"/>
             <wp:positionH relativeFrom="margin">
               <wp:posOffset>-26035</wp:posOffset>
@@ -82,7 +83,7 @@
                     <a:blip r:embed="rId8" cstate="print">
                       <a:extLst>
                         <a:ext uri="{28A0092B-C50C-407E-A947-70E740481C1C}">
-                          <a14:useLocalDpi xmlns:a14="http://schemas.microsoft.com/office/drawing/2010/main" val="0"/>
+                          <a14:useLocalDpi xmlns:a14="http://schemas.microsoft.com/office/drawing/2010/main" xmlns:wps="http://schemas.microsoft.com/office/word/2010/wordprocessingShape" xmlns:wpi="http://schemas.microsoft.com/office/word/2010/wordprocessingInk" xmlns:wpg="http://schemas.microsoft.com/office/word/2010/wordprocessingGroup" xmlns:w15="http://schemas.microsoft.com/office/word/2012/wordml" xmlns:w14="http://schemas.microsoft.com/office/word/2010/wordml" xmlns:w="http://schemas.openxmlformats.org/wordprocessingml/2006/main" xmlns:w10="urn:schemas-microsoft-com:office:word" xmlns:wp14="http://schemas.microsoft.com/office/word/2010/wordprocessingDrawing" xmlns:v="urn:schemas-microsoft-com:vml" xmlns:o="urn:schemas-microsoft-com:office:office" xmlns:mc="http://schemas.openxmlformats.org/markup-compatibility/2006" xmlns:wpc="http://schemas.microsoft.com/office/word/2010/wordprocessingCanvas" xmlns="" val="0"/>
                         </a:ext>
                       </a:extLst>
                     </a:blip>
@@ -104,12 +105,6 @@
                 </pic:pic>
               </a:graphicData>
             </a:graphic>
-            <wp14:sizeRelH relativeFrom="margin">
-              <wp14:pctWidth>0</wp14:pctWidth>
-            </wp14:sizeRelH>
-            <wp14:sizeRelV relativeFrom="margin">
-              <wp14:pctHeight>0</wp14:pctHeight>
-            </wp14:sizeRelV>
           </wp:anchor>
         </w:drawing>
       </w:r>
@@ -152,7 +147,7 @@
     </w:p>
     <w:p>
       <w:pPr>
-        <w:pStyle w:val="Heading3"/>
+        <w:pStyle w:val="3"/>
         <w:spacing w:before="0" w:after="0"/>
         <w:jc w:val="left"/>
         <w:rPr>
@@ -188,7 +183,7 @@
     </w:p>
     <w:p>
       <w:pPr>
-        <w:pStyle w:val="Heading3"/>
+        <w:pStyle w:val="3"/>
         <w:jc w:val="left"/>
       </w:pPr>
       <w:r>
@@ -200,15 +195,17 @@
     </w:p>
     <w:p>
       <w:pPr>
-        <w:pStyle w:val="Heading3"/>
+        <w:pStyle w:val="3"/>
         <w:jc w:val="left"/>
       </w:pPr>
+      <w:commentRangeStart w:id="0"/>
       <w:r>
         <w:rPr>
           <w:noProof/>
+          <w:lang w:val="bg-BG" w:eastAsia="bg-BG"/>
         </w:rPr>
         <w:drawing>
-          <wp:anchor distT="0" distB="0" distL="114300" distR="114300" simplePos="0" relativeHeight="251662848" behindDoc="0" locked="0" layoutInCell="1" allowOverlap="1" wp14:anchorId="52B7C217" wp14:editId="6E9DDCBF">
+          <wp:anchor distT="0" distB="0" distL="114300" distR="114300" simplePos="0" relativeHeight="251662848" behindDoc="0" locked="0" layoutInCell="1" allowOverlap="1">
             <wp:simplePos x="0" y="0"/>
             <wp:positionH relativeFrom="margin">
               <wp:posOffset>1905</wp:posOffset>
@@ -217,7 +214,7 @@
               <wp:posOffset>2120900</wp:posOffset>
             </wp:positionV>
             <wp:extent cx="2230120" cy="2228215"/>
-            <wp:effectExtent l="0" t="0" r="0" b="635"/>
+            <wp:effectExtent l="19050" t="0" r="0" b="0"/>
             <wp:wrapSquare wrapText="bothSides"/>
             <wp:docPr id="2" name="Picture 2"/>
             <wp:cNvGraphicFramePr>
@@ -236,7 +233,7 @@
                     <a:blip r:embed="rId9" cstate="print">
                       <a:extLst>
                         <a:ext uri="{28A0092B-C50C-407E-A947-70E740481C1C}">
-                          <a14:useLocalDpi xmlns:a14="http://schemas.microsoft.com/office/drawing/2010/main" val="0"/>
+                          <a14:useLocalDpi xmlns:a14="http://schemas.microsoft.com/office/drawing/2010/main" xmlns:wps="http://schemas.microsoft.com/office/word/2010/wordprocessingShape" xmlns:wpi="http://schemas.microsoft.com/office/word/2010/wordprocessingInk" xmlns:wpg="http://schemas.microsoft.com/office/word/2010/wordprocessingGroup" xmlns:w15="http://schemas.microsoft.com/office/word/2012/wordml" xmlns:w14="http://schemas.microsoft.com/office/word/2010/wordml" xmlns:w="http://schemas.openxmlformats.org/wordprocessingml/2006/main" xmlns:w10="urn:schemas-microsoft-com:office:word" xmlns:wp14="http://schemas.microsoft.com/office/word/2010/wordprocessingDrawing" xmlns:v="urn:schemas-microsoft-com:vml" xmlns:o="urn:schemas-microsoft-com:office:office" xmlns:mc="http://schemas.openxmlformats.org/markup-compatibility/2006" xmlns:wpc="http://schemas.microsoft.com/office/word/2010/wordprocessingCanvas" xmlns="" val="0"/>
                         </a:ext>
                       </a:extLst>
                     </a:blip>
@@ -258,15 +255,19 @@
                 </pic:pic>
               </a:graphicData>
             </a:graphic>
-            <wp14:sizeRelH relativeFrom="margin">
-              <wp14:pctWidth>0</wp14:pctWidth>
-            </wp14:sizeRelH>
-            <wp14:sizeRelV relativeFrom="margin">
-              <wp14:pctHeight>0</wp14:pctHeight>
-            </wp14:sizeRelV>
           </wp:anchor>
         </w:drawing>
       </w:r>
+      <w:commentRangeEnd w:id="0"/>
+      <w:r>
+        <w:rPr>
+          <w:rStyle w:val="ae"/>
+          <w:rFonts w:cs="Times New Roman"/>
+          <w:b w:val="0"/>
+          <w:bCs w:val="0"/>
+        </w:rPr>
+        <w:commentReference w:id="0"/>
+      </w:r>
       <w:r>
         <w:t xml:space="preserve">The patterns here are marks with </w:t>
       </w:r>
@@ -303,7 +304,7 @@
     </w:p>
     <w:p>
       <w:pPr>
-        <w:pStyle w:val="ListParagraph"/>
+        <w:pStyle w:val="ad"/>
         <w:numPr>
           <w:ilvl w:val="0"/>
           <w:numId w:val="22"/>
@@ -346,7 +347,7 @@
     </w:p>
     <w:p>
       <w:pPr>
-        <w:pStyle w:val="ListParagraph"/>
+        <w:pStyle w:val="ad"/>
         <w:numPr>
           <w:ilvl w:val="0"/>
           <w:numId w:val="22"/>
@@ -377,7 +378,7 @@
     </w:p>
     <w:p>
       <w:pPr>
-        <w:pStyle w:val="ListParagraph"/>
+        <w:pStyle w:val="ad"/>
         <w:numPr>
           <w:ilvl w:val="0"/>
           <w:numId w:val="22"/>
@@ -432,22 +433,22 @@
     </w:p>
     <w:p>
       <w:pPr>
-        <w:pStyle w:val="Heading3"/>
+        <w:pStyle w:val="3"/>
       </w:pPr>
     </w:p>
     <w:p>
       <w:pPr>
-        <w:pStyle w:val="Heading3"/>
+        <w:pStyle w:val="3"/>
       </w:pPr>
     </w:p>
     <w:p>
       <w:pPr>
-        <w:pStyle w:val="Heading3"/>
+        <w:pStyle w:val="3"/>
       </w:pPr>
     </w:p>
     <w:p>
       <w:pPr>
-        <w:pStyle w:val="Heading3"/>
+        <w:pStyle w:val="3"/>
         <w:rPr>
           <w:lang w:val="bg-BG"/>
         </w:rPr>
@@ -473,7 +474,7 @@
     </w:p>
     <w:p>
       <w:pPr>
-        <w:pStyle w:val="Heading3"/>
+        <w:pStyle w:val="3"/>
       </w:pPr>
       <w:r>
         <w:t>Output</w:t>
@@ -489,7 +490,7 @@
     </w:p>
     <w:p>
       <w:pPr>
-        <w:pStyle w:val="ListParagraph"/>
+        <w:pStyle w:val="ad"/>
         <w:numPr>
           <w:ilvl w:val="0"/>
           <w:numId w:val="23"/>
@@ -528,7 +529,7 @@
     </w:p>
     <w:p>
       <w:pPr>
-        <w:pStyle w:val="ListParagraph"/>
+        <w:pStyle w:val="ad"/>
         <w:numPr>
           <w:ilvl w:val="0"/>
           <w:numId w:val="23"/>
@@ -549,7 +550,7 @@
     </w:p>
     <w:p>
       <w:pPr>
-        <w:pStyle w:val="Heading3"/>
+        <w:pStyle w:val="3"/>
       </w:pPr>
       <w:r>
         <w:t>Constraints</w:t>
@@ -605,7 +606,22 @@
         <w:rPr>
           <w:b/>
         </w:rPr>
-        <w:t>between -2147483648 and 2147483647</w:t>
+        <w:t xml:space="preserve">between </w:t>
+      </w:r>
+      <w:commentRangeStart w:id="1"/>
+      <w:r>
+        <w:rPr>
+          <w:b/>
+          <w:color w:val="FF0000"/>
+        </w:rPr>
+        <w:t>-2147483648 and 2147483647</w:t>
+      </w:r>
+      <w:commentRangeEnd w:id="1"/>
+      <w:r>
+        <w:rPr>
+          <w:rStyle w:val="ae"/>
+        </w:rPr>
+        <w:commentReference w:id="1"/>
       </w:r>
     </w:p>
     <w:p>
@@ -692,7 +708,7 @@
     </w:p>
     <w:p>
       <w:pPr>
-        <w:pStyle w:val="Heading3"/>
+        <w:pStyle w:val="3"/>
       </w:pPr>
       <w:r>
         <w:rPr>
@@ -709,7 +725,7 @@
       <w:tblPr>
         <w:tblW w:w="10170" w:type="dxa"/>
         <w:tblInd w:w="100" w:type="dxa"/>
-        <w:tblLook w:val="0000" w:firstRow="0" w:lastRow="0" w:firstColumn="0" w:lastColumn="0" w:noHBand="0" w:noVBand="0"/>
+        <w:tblLook w:val="0000"/>
       </w:tblPr>
       <w:tblGrid>
         <w:gridCol w:w="2970"/>
@@ -737,12 +753,12 @@
             <w:pPr>
               <w:spacing w:before="0" w:after="0"/>
               <w:rPr>
-                <w:rStyle w:val="Strong"/>
+                <w:rStyle w:val="ac"/>
               </w:rPr>
             </w:pPr>
             <w:r>
               <w:rPr>
-                <w:rStyle w:val="Strong"/>
+                <w:rStyle w:val="ac"/>
                 <w:rFonts w:hint="eastAsia"/>
               </w:rPr>
               <w:t>Input</w:t>
@@ -769,12 +785,12 @@
             <w:pPr>
               <w:spacing w:before="0" w:after="0"/>
               <w:rPr>
-                <w:rStyle w:val="Strong"/>
+                <w:rStyle w:val="ac"/>
               </w:rPr>
             </w:pPr>
             <w:r>
               <w:rPr>
-                <w:rStyle w:val="Strong"/>
+                <w:rStyle w:val="ac"/>
                 <w:rFonts w:hint="eastAsia"/>
               </w:rPr>
               <w:t>Output</w:t>
@@ -795,12 +811,12 @@
             <w:pPr>
               <w:spacing w:before="0" w:after="0"/>
               <w:rPr>
-                <w:rStyle w:val="Strong"/>
+                <w:rStyle w:val="ac"/>
               </w:rPr>
             </w:pPr>
             <w:r>
               <w:rPr>
-                <w:rStyle w:val="Strong"/>
+                <w:rStyle w:val="ac"/>
               </w:rPr>
               <w:t>Explanation</w:t>
             </w:r>
@@ -1011,9 +1027,10 @@
               <w:rPr>
                 <w:rFonts w:ascii="Consolas" w:hAnsi="Consolas" w:cs="Consolas"/>
                 <w:noProof/>
+                <w:lang w:val="bg-BG" w:eastAsia="bg-BG"/>
               </w:rPr>
               <w:drawing>
-                <wp:inline distT="0" distB="0" distL="0" distR="0" wp14:anchorId="4BF5C630">
+                <wp:inline distT="0" distB="0" distL="0" distR="0">
                   <wp:extent cx="698500" cy="445116"/>
                   <wp:effectExtent l="0" t="0" r="6350" b="0"/>
                   <wp:docPr id="69" name="Picture 69"/>
@@ -1030,10 +1047,10 @@
                           </pic:cNvPicPr>
                         </pic:nvPicPr>
                         <pic:blipFill>
-                          <a:blip r:embed="rId10" cstate="print">
+                          <a:blip r:embed="rId11" cstate="print">
                             <a:extLst>
                               <a:ext uri="{28A0092B-C50C-407E-A947-70E740481C1C}">
-                                <a14:useLocalDpi xmlns:a14="http://schemas.microsoft.com/office/drawing/2010/main" val="0"/>
+                                <a14:useLocalDpi xmlns:a14="http://schemas.microsoft.com/office/drawing/2010/main" xmlns:wps="http://schemas.microsoft.com/office/word/2010/wordprocessingShape" xmlns:wpi="http://schemas.microsoft.com/office/word/2010/wordprocessingInk" xmlns:wpg="http://schemas.microsoft.com/office/word/2010/wordprocessingGroup" xmlns:w15="http://schemas.microsoft.com/office/word/2012/wordml" xmlns:w14="http://schemas.microsoft.com/office/word/2010/wordml" xmlns:w="http://schemas.openxmlformats.org/wordprocessingml/2006/main" xmlns:w10="urn:schemas-microsoft-com:office:word" xmlns:wp14="http://schemas.microsoft.com/office/word/2010/wordprocessingDrawing" xmlns:v="urn:schemas-microsoft-com:vml" xmlns:o="urn:schemas-microsoft-com:office:office" xmlns:mc="http://schemas.openxmlformats.org/markup-compatibility/2006" xmlns:wpc="http://schemas.microsoft.com/office/word/2010/wordprocessingCanvas" xmlns="" val="0"/>
                               </a:ext>
                             </a:extLst>
                           </a:blip>
@@ -1069,9 +1086,10 @@
               <w:rPr>
                 <w:rFonts w:ascii="Consolas" w:hAnsi="Consolas" w:cs="Consolas"/>
                 <w:noProof/>
+                <w:lang w:val="bg-BG" w:eastAsia="bg-BG"/>
               </w:rPr>
               <w:drawing>
-                <wp:inline distT="0" distB="0" distL="0" distR="0" wp14:anchorId="1E6BD98E">
+                <wp:inline distT="0" distB="0" distL="0" distR="0">
                   <wp:extent cx="698500" cy="445117"/>
                   <wp:effectExtent l="0" t="0" r="6350" b="0"/>
                   <wp:docPr id="70" name="Picture 70"/>
@@ -1088,10 +1106,10 @@
                           </pic:cNvPicPr>
                         </pic:nvPicPr>
                         <pic:blipFill>
-                          <a:blip r:embed="rId11" cstate="print">
+                          <a:blip r:embed="rId12" cstate="print">
                             <a:extLst>
                               <a:ext uri="{28A0092B-C50C-407E-A947-70E740481C1C}">
-                                <a14:useLocalDpi xmlns:a14="http://schemas.microsoft.com/office/drawing/2010/main" val="0"/>
+                                <a14:useLocalDpi xmlns:a14="http://schemas.microsoft.com/office/drawing/2010/main" xmlns:wps="http://schemas.microsoft.com/office/word/2010/wordprocessingShape" xmlns:wpi="http://schemas.microsoft.com/office/word/2010/wordprocessingInk" xmlns:wpg="http://schemas.microsoft.com/office/word/2010/wordprocessingGroup" xmlns:w15="http://schemas.microsoft.com/office/word/2012/wordml" xmlns:w14="http://schemas.microsoft.com/office/word/2010/wordml" xmlns:w="http://schemas.openxmlformats.org/wordprocessingml/2006/main" xmlns:w10="urn:schemas-microsoft-com:office:word" xmlns:wp14="http://schemas.microsoft.com/office/word/2010/wordprocessingDrawing" xmlns:v="urn:schemas-microsoft-com:vml" xmlns:o="urn:schemas-microsoft-com:office:office" xmlns:mc="http://schemas.openxmlformats.org/markup-compatibility/2006" xmlns:wpc="http://schemas.microsoft.com/office/word/2010/wordprocessingCanvas" xmlns="" val="0"/>
                               </a:ext>
                             </a:extLst>
                           </a:blip>
@@ -1127,9 +1145,10 @@
               <w:rPr>
                 <w:rFonts w:ascii="Consolas" w:hAnsi="Consolas" w:cs="Consolas"/>
                 <w:noProof/>
+                <w:lang w:val="bg-BG" w:eastAsia="bg-BG"/>
               </w:rPr>
               <w:drawing>
-                <wp:inline distT="0" distB="0" distL="0" distR="0" wp14:anchorId="0B361A76">
+                <wp:inline distT="0" distB="0" distL="0" distR="0">
                   <wp:extent cx="710487" cy="452755"/>
                   <wp:effectExtent l="0" t="0" r="0" b="4445"/>
                   <wp:docPr id="71" name="Picture 71"/>
@@ -1146,10 +1165,10 @@
                           </pic:cNvPicPr>
                         </pic:nvPicPr>
                         <pic:blipFill>
-                          <a:blip r:embed="rId12" cstate="print">
+                          <a:blip r:embed="rId13" cstate="print">
                             <a:extLst>
                               <a:ext uri="{28A0092B-C50C-407E-A947-70E740481C1C}">
-                                <a14:useLocalDpi xmlns:a14="http://schemas.microsoft.com/office/drawing/2010/main" val="0"/>
+                                <a14:useLocalDpi xmlns:a14="http://schemas.microsoft.com/office/drawing/2010/main" xmlns:wps="http://schemas.microsoft.com/office/word/2010/wordprocessingShape" xmlns:wpi="http://schemas.microsoft.com/office/word/2010/wordprocessingInk" xmlns:wpg="http://schemas.microsoft.com/office/word/2010/wordprocessingGroup" xmlns:w15="http://schemas.microsoft.com/office/word/2012/wordml" xmlns:w14="http://schemas.microsoft.com/office/word/2010/wordml" xmlns:w="http://schemas.openxmlformats.org/wordprocessingml/2006/main" xmlns:w10="urn:schemas-microsoft-com:office:word" xmlns:wp14="http://schemas.microsoft.com/office/word/2010/wordprocessingDrawing" xmlns:v="urn:schemas-microsoft-com:vml" xmlns:o="urn:schemas-microsoft-com:office:office" xmlns:mc="http://schemas.openxmlformats.org/markup-compatibility/2006" xmlns:wpc="http://schemas.microsoft.com/office/word/2010/wordprocessingCanvas" xmlns="" val="0"/>
                               </a:ext>
                             </a:extLst>
                           </a:blip>
@@ -1215,7 +1234,7 @@
       <w:tblPr>
         <w:tblW w:w="10170" w:type="dxa"/>
         <w:tblInd w:w="100" w:type="dxa"/>
-        <w:tblLook w:val="0000" w:firstRow="0" w:lastRow="0" w:firstColumn="0" w:lastColumn="0" w:noHBand="0" w:noVBand="0"/>
+        <w:tblLook w:val="0000"/>
       </w:tblPr>
       <w:tblGrid>
         <w:gridCol w:w="2970"/>
@@ -1243,12 +1262,12 @@
             <w:pPr>
               <w:spacing w:before="0" w:after="0"/>
               <w:rPr>
-                <w:rStyle w:val="Strong"/>
+                <w:rStyle w:val="ac"/>
               </w:rPr>
             </w:pPr>
             <w:r>
               <w:rPr>
-                <w:rStyle w:val="Strong"/>
+                <w:rStyle w:val="ac"/>
                 <w:rFonts w:hint="eastAsia"/>
               </w:rPr>
               <w:t>Input</w:t>
@@ -1275,12 +1294,12 @@
             <w:pPr>
               <w:spacing w:before="0" w:after="0"/>
               <w:rPr>
-                <w:rStyle w:val="Strong"/>
+                <w:rStyle w:val="ac"/>
               </w:rPr>
             </w:pPr>
             <w:r>
               <w:rPr>
-                <w:rStyle w:val="Strong"/>
+                <w:rStyle w:val="ac"/>
                 <w:rFonts w:hint="eastAsia"/>
               </w:rPr>
               <w:t>Output</w:t>
@@ -1301,12 +1320,12 @@
             <w:pPr>
               <w:spacing w:before="0" w:after="0"/>
               <w:rPr>
-                <w:rStyle w:val="Strong"/>
+                <w:rStyle w:val="ac"/>
               </w:rPr>
             </w:pPr>
             <w:r>
               <w:rPr>
-                <w:rStyle w:val="Strong"/>
+                <w:rStyle w:val="ac"/>
               </w:rPr>
               <w:t>Explanation</w:t>
             </w:r>
@@ -1363,10 +1382,19 @@
             <w:r>
               <w:rPr>
                 <w:rFonts w:ascii="Consolas" w:hAnsi="Consolas" w:cs="Consolas"/>
+                <w:color w:val="FF0000"/>
                 <w:sz w:val="25"/>
                 <w:szCs w:val="25"/>
               </w:rPr>
-              <w:t xml:space="preserve">1 </w:t>
+              <w:t>1</w:t>
+            </w:r>
+            <w:r>
+              <w:rPr>
+                <w:rFonts w:ascii="Consolas" w:hAnsi="Consolas" w:cs="Consolas"/>
+                <w:sz w:val="25"/>
+                <w:szCs w:val="25"/>
+              </w:rPr>
+              <w:t xml:space="preserve"> </w:t>
             </w:r>
             <w:r>
               <w:rPr>
@@ -1400,7 +1428,24 @@
                 <w:sz w:val="25"/>
                 <w:szCs w:val="25"/>
               </w:rPr>
-              <w:t>7 6 5 4 3 2 1</w:t>
+              <w:t xml:space="preserve">7 </w:t>
+            </w:r>
+            <w:r>
+              <w:rPr>
+                <w:rFonts w:ascii="Consolas" w:hAnsi="Consolas" w:cs="Consolas"/>
+                <w:color w:val="FF0000"/>
+                <w:sz w:val="25"/>
+                <w:szCs w:val="25"/>
+              </w:rPr>
+              <w:t>6</w:t>
+            </w:r>
+            <w:r>
+              <w:rPr>
+                <w:rFonts w:ascii="Consolas" w:hAnsi="Consolas" w:cs="Consolas"/>
+                <w:sz w:val="25"/>
+                <w:szCs w:val="25"/>
+              </w:rPr>
+              <w:t xml:space="preserve"> 5 4 3 2 1</w:t>
             </w:r>
           </w:p>
           <w:p>
@@ -1418,7 +1463,16 @@
                 <w:sz w:val="25"/>
                 <w:szCs w:val="25"/>
               </w:rPr>
-              <w:t>1 2 3</w:t>
+              <w:t xml:space="preserve">1 2 </w:t>
+            </w:r>
+            <w:r>
+              <w:rPr>
+                <w:rFonts w:ascii="Consolas" w:hAnsi="Consolas" w:cs="Consolas"/>
+                <w:color w:val="FF0000"/>
+                <w:sz w:val="25"/>
+                <w:szCs w:val="25"/>
+              </w:rPr>
+              <w:t>3</w:t>
             </w:r>
             <w:r>
               <w:rPr>
@@ -1444,7 +1498,24 @@
                 <w:sz w:val="25"/>
                 <w:szCs w:val="25"/>
               </w:rPr>
-              <w:t>7 6 5 4 3 2 1</w:t>
+              <w:t xml:space="preserve">7 6 5 </w:t>
+            </w:r>
+            <w:r>
+              <w:rPr>
+                <w:rFonts w:ascii="Consolas" w:hAnsi="Consolas" w:cs="Consolas"/>
+                <w:color w:val="FF0000"/>
+                <w:sz w:val="25"/>
+                <w:szCs w:val="25"/>
+              </w:rPr>
+              <w:t>4</w:t>
+            </w:r>
+            <w:r>
+              <w:rPr>
+                <w:rFonts w:ascii="Consolas" w:hAnsi="Consolas" w:cs="Consolas"/>
+                <w:sz w:val="25"/>
+                <w:szCs w:val="25"/>
+              </w:rPr>
+              <w:t xml:space="preserve"> 3 2 1</w:t>
             </w:r>
           </w:p>
           <w:p>
@@ -1470,7 +1541,24 @@
                 <w:sz w:val="25"/>
                 <w:szCs w:val="25"/>
               </w:rPr>
-              <w:t xml:space="preserve"> 4 5 6 7</w:t>
+              <w:t xml:space="preserve"> 4 </w:t>
+            </w:r>
+            <w:r>
+              <w:rPr>
+                <w:rFonts w:ascii="Consolas" w:hAnsi="Consolas" w:cs="Consolas"/>
+                <w:color w:val="FF0000"/>
+                <w:sz w:val="25"/>
+                <w:szCs w:val="25"/>
+              </w:rPr>
+              <w:t>5</w:t>
+            </w:r>
+            <w:r>
+              <w:rPr>
+                <w:rFonts w:ascii="Consolas" w:hAnsi="Consolas" w:cs="Consolas"/>
+                <w:sz w:val="25"/>
+                <w:szCs w:val="25"/>
+              </w:rPr>
+              <w:t xml:space="preserve"> 6 7</w:t>
             </w:r>
           </w:p>
           <w:p>
@@ -1488,7 +1576,24 @@
                 <w:sz w:val="25"/>
                 <w:szCs w:val="25"/>
               </w:rPr>
-              <w:t>7 6 5 4 3 2 1</w:t>
+              <w:t xml:space="preserve">7 6 5 4 3 </w:t>
+            </w:r>
+            <w:r>
+              <w:rPr>
+                <w:rFonts w:ascii="Consolas" w:hAnsi="Consolas" w:cs="Consolas"/>
+                <w:color w:val="FF0000"/>
+                <w:sz w:val="25"/>
+                <w:szCs w:val="25"/>
+              </w:rPr>
+              <w:t>2</w:t>
+            </w:r>
+            <w:r>
+              <w:rPr>
+                <w:rFonts w:ascii="Consolas" w:hAnsi="Consolas" w:cs="Consolas"/>
+                <w:sz w:val="25"/>
+                <w:szCs w:val="25"/>
+              </w:rPr>
+              <w:t xml:space="preserve"> 1</w:t>
             </w:r>
           </w:p>
           <w:p>
@@ -1513,7 +1618,16 @@
                 <w:sz w:val="25"/>
                 <w:szCs w:val="25"/>
               </w:rPr>
-              <w:t xml:space="preserve"> 4 5 6 7</w:t>
+              <w:t xml:space="preserve"> 4 5 6 </w:t>
+            </w:r>
+            <w:r>
+              <w:rPr>
+                <w:rFonts w:ascii="Consolas" w:hAnsi="Consolas" w:cs="Consolas"/>
+                <w:color w:val="FF0000"/>
+                <w:sz w:val="25"/>
+                <w:szCs w:val="25"/>
+              </w:rPr>
+              <w:t>7</w:t>
             </w:r>
           </w:p>
         </w:tc>
@@ -1598,7 +1712,22 @@
                 <w:rFonts w:ascii="Consolas" w:hAnsi="Consolas" w:cs="Consolas"/>
                 <w:noProof/>
               </w:rPr>
-              <w:t>The sum of the main diagonal is printed</w:t>
+              <w:t xml:space="preserve">The sum of the </w:t>
+            </w:r>
+            <w:r>
+              <w:rPr>
+                <w:rFonts w:ascii="Consolas" w:hAnsi="Consolas" w:cs="Consolas"/>
+                <w:noProof/>
+                <w:color w:val="FF0000"/>
+              </w:rPr>
+              <w:t>main diagonal</w:t>
+            </w:r>
+            <w:r>
+              <w:rPr>
+                <w:rFonts w:ascii="Consolas" w:hAnsi="Consolas" w:cs="Consolas"/>
+                <w:noProof/>
+              </w:rPr>
+              <w:t xml:space="preserve"> is printed</w:t>
             </w:r>
             <w:r>
               <w:rPr>
@@ -1641,7 +1770,7 @@
       <w:tblPr>
         <w:tblW w:w="10170" w:type="dxa"/>
         <w:tblInd w:w="100" w:type="dxa"/>
-        <w:tblLook w:val="0000" w:firstRow="0" w:lastRow="0" w:firstColumn="0" w:lastColumn="0" w:noHBand="0" w:noVBand="0"/>
+        <w:tblLook w:val="0000"/>
       </w:tblPr>
       <w:tblGrid>
         <w:gridCol w:w="3150"/>
@@ -1669,12 +1798,12 @@
             <w:pPr>
               <w:spacing w:before="0" w:after="0"/>
               <w:rPr>
-                <w:rStyle w:val="Strong"/>
+                <w:rStyle w:val="ac"/>
               </w:rPr>
             </w:pPr>
             <w:r>
               <w:rPr>
-                <w:rStyle w:val="Strong"/>
+                <w:rStyle w:val="ac"/>
                 <w:rFonts w:hint="eastAsia"/>
               </w:rPr>
               <w:t>Input</w:t>
@@ -1701,12 +1830,12 @@
             <w:pPr>
               <w:spacing w:before="0" w:after="0"/>
               <w:rPr>
-                <w:rStyle w:val="Strong"/>
+                <w:rStyle w:val="ac"/>
               </w:rPr>
             </w:pPr>
             <w:r>
               <w:rPr>
-                <w:rStyle w:val="Strong"/>
+                <w:rStyle w:val="ac"/>
                 <w:rFonts w:hint="eastAsia"/>
               </w:rPr>
               <w:t>Output</w:t>
@@ -1727,12 +1856,12 @@
             <w:pPr>
               <w:spacing w:before="0" w:after="0"/>
               <w:rPr>
-                <w:rStyle w:val="Strong"/>
+                <w:rStyle w:val="ac"/>
               </w:rPr>
             </w:pPr>
             <w:r>
               <w:rPr>
-                <w:rStyle w:val="Strong"/>
+                <w:rStyle w:val="ac"/>
               </w:rPr>
               <w:t>Explanation</w:t>
             </w:r>
@@ -1794,8 +1923,8 @@
               </w:rPr>
               <w:t>2 3</w:t>
             </w:r>
-            <w:bookmarkStart w:id="0" w:name="_GoBack"/>
-            <w:bookmarkEnd w:id="0"/>
+            <w:bookmarkStart w:id="2" w:name="_GoBack"/>
+            <w:bookmarkEnd w:id="2"/>
             <w:r>
               <w:rPr>
                 <w:rFonts w:ascii="Consolas" w:hAnsi="Consolas" w:cs="Consolas"/>
@@ -1990,8 +2119,8 @@
     </w:tbl>
     <w:p/>
     <w:sectPr>
-      <w:headerReference w:type="default" r:id="rId13"/>
-      <w:footerReference w:type="default" r:id="rId14"/>
+      <w:headerReference w:type="default" r:id="rId14"/>
+      <w:footerReference w:type="default" r:id="rId15"/>
       <w:pgSz w:w="11907" w:h="16839" w:code="9"/>
       <w:pgMar w:top="851" w:right="851" w:bottom="851" w:left="851" w:header="851" w:footer="567" w:gutter="0"/>
       <w:cols w:space="720"/>
@@ -2001,8 +2130,194 @@
 </w:document>
 </file>
 
+<file path=word/comments.xml><?xml version="1.0" encoding="utf-8"?>
+<w:comments xmlns:ve="http://schemas.openxmlformats.org/markup-compatibility/2006" xmlns:o="urn:schemas-microsoft-com:office:office" xmlns:r="http://schemas.openxmlformats.org/officeDocument/2006/relationships" xmlns:m="http://schemas.openxmlformats.org/officeDocument/2006/math" xmlns:v="urn:schemas-microsoft-com:vml" xmlns:wp="http://schemas.openxmlformats.org/drawingml/2006/wordprocessingDrawing" xmlns:w10="urn:schemas-microsoft-com:office:word" xmlns:w="http://schemas.openxmlformats.org/wordprocessingml/2006/main" xmlns:wne="http://schemas.microsoft.com/office/word/2006/wordml">
+  <w:comment w:id="0" w:author="PePsi" w:date="2016-05-30T21:49:00Z" w:initials="P">
+    <w:p>
+      <w:pPr>
+        <w:pStyle w:val="af"/>
+        <w:rPr>
+          <w:lang w:val="bg-BG"/>
+        </w:rPr>
+      </w:pPr>
+      <w:r>
+        <w:rPr>
+          <w:rStyle w:val="ae"/>
+        </w:rPr>
+        <w:annotationRef/>
+      </w:r>
+      <w:r>
+        <w:rPr>
+          <w:lang w:val="bg-BG"/>
+        </w:rPr>
+        <w:t>За да не излизаме от границите на матрицата, търсим къде може да е последният pattern =&gt;</w:t>
+      </w:r>
+    </w:p>
+    <w:p>
+      <w:pPr>
+        <w:pStyle w:val="af"/>
+        <w:rPr>
+          <w:lang w:val="bg-BG"/>
+        </w:rPr>
+      </w:pPr>
+      <w:r>
+        <w:rPr>
+          <w:lang w:val="bg-BG"/>
+        </w:rPr>
+        <w:t>Търсим в тази зона за нач.ел-т</w:t>
+      </w:r>
+    </w:p>
+    <w:p>
+      <w:pPr>
+        <w:pStyle w:val="af"/>
+        <w:rPr>
+          <w:lang w:val="bg-BG"/>
+        </w:rPr>
+      </w:pPr>
+    </w:p>
+    <w:p>
+      <w:pPr>
+        <w:pStyle w:val="af"/>
+        <w:rPr>
+          <w:lang w:val="bg-BG"/>
+        </w:rPr>
+      </w:pPr>
+      <w:r>
+        <w:rPr>
+          <w:lang w:val="bg-BG"/>
+        </w:rPr>
+        <w:t xml:space="preserve">Pattern-ът е 3 реда, 5 колони </w:t>
+      </w:r>
+    </w:p>
+    <w:p>
+      <w:pPr>
+        <w:pStyle w:val="af"/>
+        <w:numPr>
+          <w:ilvl w:val="0"/>
+          <w:numId w:val="24"/>
+        </w:numPr>
+      </w:pPr>
+      <w:r>
+        <w:t xml:space="preserve">Може </w:t>
+      </w:r>
+      <w:r>
+        <w:rPr>
+          <w:lang w:val="bg-BG"/>
+        </w:rPr>
+        <w:t>да е до -2реда; -4колони</w:t>
+      </w:r>
+    </w:p>
+    <w:p>
+      <w:pPr>
+        <w:pStyle w:val="af"/>
+      </w:pPr>
+    </w:p>
+    <w:p>
+      <w:pPr>
+        <w:pStyle w:val="af"/>
+        <w:rPr>
+          <w:rFonts w:ascii="Consolas" w:hAnsi="Consolas" w:cs="Consolas"/>
+          <w:color w:val="000000"/>
+          <w:sz w:val="19"/>
+          <w:szCs w:val="19"/>
+        </w:rPr>
+      </w:pPr>
+      <w:r>
+        <w:rPr>
+          <w:rFonts w:ascii="Consolas" w:hAnsi="Consolas" w:cs="Consolas"/>
+          <w:color w:val="000000"/>
+          <w:sz w:val="19"/>
+          <w:szCs w:val="19"/>
+          <w:highlight w:val="white"/>
+          <w:lang w:val="bg-BG"/>
+        </w:rPr>
+        <w:t>matrix.GetLength(0) - pattern.GetLength(0)</w:t>
+      </w:r>
+      <w:r>
+        <w:rPr>
+          <w:rFonts w:ascii="Consolas" w:hAnsi="Consolas" w:cs="Consolas"/>
+          <w:color w:val="000000"/>
+          <w:sz w:val="19"/>
+          <w:szCs w:val="19"/>
+        </w:rPr>
+        <w:t xml:space="preserve"> = 8-3 = 5</w:t>
+      </w:r>
+    </w:p>
+    <w:p>
+      <w:pPr>
+        <w:pStyle w:val="af"/>
+        <w:rPr>
+          <w:rFonts w:ascii="Consolas" w:hAnsi="Consolas" w:cs="Consolas"/>
+          <w:color w:val="000000"/>
+          <w:sz w:val="19"/>
+          <w:szCs w:val="19"/>
+        </w:rPr>
+      </w:pPr>
+    </w:p>
+    <w:p>
+      <w:pPr>
+        <w:pStyle w:val="af"/>
+      </w:pPr>
+      <w:r>
+        <w:rPr>
+          <w:rFonts w:ascii="Consolas" w:hAnsi="Consolas" w:cs="Consolas"/>
+          <w:color w:val="000000"/>
+          <w:sz w:val="19"/>
+          <w:szCs w:val="19"/>
+          <w:highlight w:val="white"/>
+          <w:lang w:val="bg-BG"/>
+        </w:rPr>
+        <w:t>matrix.GetLength(1) - pattern.GetLength(1)</w:t>
+      </w:r>
+      <w:r>
+        <w:rPr>
+          <w:rFonts w:ascii="Consolas" w:hAnsi="Consolas" w:cs="Consolas"/>
+          <w:color w:val="000000"/>
+          <w:sz w:val="19"/>
+          <w:szCs w:val="19"/>
+        </w:rPr>
+        <w:t xml:space="preserve"> = 8–5 = 3</w:t>
+      </w:r>
+    </w:p>
+  </w:comment>
+  <w:comment w:id="1" w:author="PePsi" w:date="2016-05-30T21:34:00Z" w:initials="P">
+    <w:p>
+      <w:pPr>
+        <w:pStyle w:val="af"/>
+        <w:rPr>
+          <w:lang w:val="bg-BG"/>
+        </w:rPr>
+      </w:pPr>
+      <w:r>
+        <w:rPr>
+          <w:rStyle w:val="ae"/>
+        </w:rPr>
+        <w:annotationRef/>
+      </w:r>
+      <w:r>
+        <w:rPr>
+          <w:lang w:val="bg-BG"/>
+        </w:rPr>
+        <w:t>Самите числа са int</w:t>
+      </w:r>
+    </w:p>
+    <w:p>
+      <w:pPr>
+        <w:pStyle w:val="af"/>
+      </w:pPr>
+      <w:r>
+        <w:rPr>
+          <w:lang w:val="bg-BG"/>
+        </w:rPr>
+        <w:t>Но имаме суми =&gt; long</w:t>
+      </w:r>
+    </w:p>
+  </w:comment>
+</w:comments>
+</file>
+
 <file path=word/endnotes.xml><?xml version="1.0" encoding="utf-8"?>
-<w:endnotes xmlns:wpc="http://schemas.microsoft.com/office/word/2010/wordprocessingCanvas" xmlns:mc="http://schemas.openxmlformats.org/markup-compatibility/2006" xmlns:o="urn:schemas-microsoft-com:office:office" xmlns:r="http://schemas.openxmlformats.org/officeDocument/2006/relationships" xmlns:m="http://schemas.openxmlformats.org/officeDocument/2006/math" xmlns:v="urn:schemas-microsoft-com:vml" xmlns:wp14="http://schemas.microsoft.com/office/word/2010/wordprocessingDrawing" xmlns:wp="http://schemas.openxmlformats.org/drawingml/2006/wordprocessingDrawing" xmlns:w10="urn:schemas-microsoft-com:office:word" xmlns:w="http://schemas.openxmlformats.org/wordprocessingml/2006/main" xmlns:w14="http://schemas.microsoft.com/office/word/2010/wordml" xmlns:w15="http://schemas.microsoft.com/office/word/2012/wordml" xmlns:wpg="http://schemas.microsoft.com/office/word/2010/wordprocessingGroup" xmlns:wpi="http://schemas.microsoft.com/office/word/2010/wordprocessingInk" xmlns:wne="http://schemas.microsoft.com/office/word/2006/wordml" xmlns:wps="http://schemas.microsoft.com/office/word/2010/wordprocessingShape" mc:Ignorable="w14 w15 wp14">
+<w:endnotes xmlns:ve="http://schemas.openxmlformats.org/markup-compatibility/2006" xmlns:o="urn:schemas-microsoft-com:office:office" xmlns:r="http://schemas.openxmlformats.org/officeDocument/2006/relationships" xmlns:m="http://schemas.openxmlformats.org/officeDocument/2006/math" xmlns:v="urn:schemas-microsoft-com:vml" xmlns:wp="http://schemas.openxmlformats.org/drawingml/2006/wordprocessingDrawing" xmlns:w10="urn:schemas-microsoft-com:office:word" xmlns:w="http://schemas.openxmlformats.org/wordprocessingml/2006/main" xmlns:wne="http://schemas.microsoft.com/office/word/2006/wordml">
   <w:endnote w:type="separator" w:id="-1">
     <w:p>
       <w:r>
@@ -2021,7 +2336,7 @@
 </file>
 
 <file path=word/footer1.xml><?xml version="1.0" encoding="utf-8"?>
-<w:ftr xmlns:wpc="http://schemas.microsoft.com/office/word/2010/wordprocessingCanvas" xmlns:mc="http://schemas.openxmlformats.org/markup-compatibility/2006" xmlns:o="urn:schemas-microsoft-com:office:office" xmlns:r="http://schemas.openxmlformats.org/officeDocument/2006/relationships" xmlns:m="http://schemas.openxmlformats.org/officeDocument/2006/math" xmlns:v="urn:schemas-microsoft-com:vml" xmlns:wp14="http://schemas.microsoft.com/office/word/2010/wordprocessingDrawing" xmlns:wp="http://schemas.openxmlformats.org/drawingml/2006/wordprocessingDrawing" xmlns:w10="urn:schemas-microsoft-com:office:word" xmlns:w="http://schemas.openxmlformats.org/wordprocessingml/2006/main" xmlns:w14="http://schemas.microsoft.com/office/word/2010/wordml" xmlns:w15="http://schemas.microsoft.com/office/word/2012/wordml" xmlns:wpg="http://schemas.microsoft.com/office/word/2010/wordprocessingGroup" xmlns:wpi="http://schemas.microsoft.com/office/word/2010/wordprocessingInk" xmlns:wne="http://schemas.microsoft.com/office/word/2006/wordml" xmlns:wps="http://schemas.microsoft.com/office/word/2010/wordprocessingShape" mc:Ignorable="w14 w15 wp14">
+<w:ftr xmlns:ve="http://schemas.openxmlformats.org/markup-compatibility/2006" xmlns:o="urn:schemas-microsoft-com:office:office" xmlns:r="http://schemas.openxmlformats.org/officeDocument/2006/relationships" xmlns:m="http://schemas.openxmlformats.org/officeDocument/2006/math" xmlns:v="urn:schemas-microsoft-com:vml" xmlns:wp="http://schemas.openxmlformats.org/drawingml/2006/wordprocessingDrawing" xmlns:w10="urn:schemas-microsoft-com:office:word" xmlns:w="http://schemas.openxmlformats.org/wordprocessingml/2006/main" xmlns:wne="http://schemas.microsoft.com/office/word/2006/wordml">
   <w:p>
     <w:pPr>
       <w:spacing w:before="0" w:after="0"/>
@@ -2039,7 +2354,7 @@
         <w:left w:w="0" w:type="dxa"/>
         <w:right w:w="0" w:type="dxa"/>
       </w:tblCellMar>
-      <w:tblLook w:val="04A0" w:firstRow="1" w:lastRow="0" w:firstColumn="1" w:lastColumn="0" w:noHBand="0" w:noVBand="1"/>
+      <w:tblLook w:val="04A0"/>
     </w:tblPr>
     <w:tblGrid>
       <w:gridCol w:w="3119"/>
@@ -2059,7 +2374,7 @@
         </w:tcPr>
         <w:p>
           <w:pPr>
-            <w:pStyle w:val="Header"/>
+            <w:pStyle w:val="a3"/>
             <w:rPr>
               <w:rFonts w:ascii="Lucida Sans" w:hAnsi="Lucida Sans"/>
               <w:sz w:val="8"/>
@@ -2080,7 +2395,7 @@
         </w:tcPr>
         <w:p>
           <w:pPr>
-            <w:pStyle w:val="Footer"/>
+            <w:pStyle w:val="a4"/>
             <w:spacing w:before="60"/>
             <w:jc w:val="left"/>
             <w:rPr>
@@ -2108,7 +2423,7 @@
         </w:tcPr>
         <w:p>
           <w:pPr>
-            <w:pStyle w:val="Footer"/>
+            <w:pStyle w:val="a4"/>
             <w:spacing w:before="60"/>
           </w:pPr>
           <w:r>
@@ -2124,7 +2439,7 @@
             <w:rPr>
               <w:noProof/>
             </w:rPr>
-            <w:t>2</w:t>
+            <w:t>1</w:t>
           </w:r>
           <w:r>
             <w:fldChar w:fldCharType="end"/>
@@ -2162,7 +2477,7 @@
         </w:tcPr>
         <w:p>
           <w:pPr>
-            <w:pStyle w:val="Footer"/>
+            <w:pStyle w:val="a4"/>
             <w:spacing w:before="60"/>
             <w:jc w:val="right"/>
             <w:rPr>
@@ -2174,7 +2489,7 @@
           <w:hyperlink r:id="rId1" w:history="1">
             <w:r>
               <w:rPr>
-                <w:rStyle w:val="Hyperlink"/>
+                <w:rStyle w:val="a8"/>
                 <w:noProof/>
               </w:rPr>
               <w:t>facebook.com/TelerikAcademy</w:t>
@@ -2194,7 +2509,7 @@
   </w:tbl>
   <w:p>
     <w:pPr>
-      <w:pStyle w:val="Footer"/>
+      <w:pStyle w:val="a4"/>
       <w:jc w:val="left"/>
       <w:rPr>
         <w:sz w:val="6"/>
@@ -2206,7 +2521,7 @@
 </file>
 
 <file path=word/footnotes.xml><?xml version="1.0" encoding="utf-8"?>
-<w:footnotes xmlns:wpc="http://schemas.microsoft.com/office/word/2010/wordprocessingCanvas" xmlns:mc="http://schemas.openxmlformats.org/markup-compatibility/2006" xmlns:o="urn:schemas-microsoft-com:office:office" xmlns:r="http://schemas.openxmlformats.org/officeDocument/2006/relationships" xmlns:m="http://schemas.openxmlformats.org/officeDocument/2006/math" xmlns:v="urn:schemas-microsoft-com:vml" xmlns:wp14="http://schemas.microsoft.com/office/word/2010/wordprocessingDrawing" xmlns:wp="http://schemas.openxmlformats.org/drawingml/2006/wordprocessingDrawing" xmlns:w10="urn:schemas-microsoft-com:office:word" xmlns:w="http://schemas.openxmlformats.org/wordprocessingml/2006/main" xmlns:w14="http://schemas.microsoft.com/office/word/2010/wordml" xmlns:w15="http://schemas.microsoft.com/office/word/2012/wordml" xmlns:wpg="http://schemas.microsoft.com/office/word/2010/wordprocessingGroup" xmlns:wpi="http://schemas.microsoft.com/office/word/2010/wordprocessingInk" xmlns:wne="http://schemas.microsoft.com/office/word/2006/wordml" xmlns:wps="http://schemas.microsoft.com/office/word/2010/wordprocessingShape" mc:Ignorable="w14 w15 wp14">
+<w:footnotes xmlns:ve="http://schemas.openxmlformats.org/markup-compatibility/2006" xmlns:o="urn:schemas-microsoft-com:office:office" xmlns:r="http://schemas.openxmlformats.org/officeDocument/2006/relationships" xmlns:m="http://schemas.openxmlformats.org/officeDocument/2006/math" xmlns:v="urn:schemas-microsoft-com:vml" xmlns:wp="http://schemas.openxmlformats.org/drawingml/2006/wordprocessingDrawing" xmlns:w10="urn:schemas-microsoft-com:office:word" xmlns:w="http://schemas.openxmlformats.org/wordprocessingml/2006/main" xmlns:wne="http://schemas.microsoft.com/office/word/2006/wordml">
   <w:footnote w:type="separator" w:id="-1">
     <w:p>
       <w:r>
@@ -2225,7 +2540,7 @@
 </file>
 
 <file path=word/header1.xml><?xml version="1.0" encoding="utf-8"?>
-<w:hdr xmlns:wpc="http://schemas.microsoft.com/office/word/2010/wordprocessingCanvas" xmlns:mc="http://schemas.openxmlformats.org/markup-compatibility/2006" xmlns:o="urn:schemas-microsoft-com:office:office" xmlns:r="http://schemas.openxmlformats.org/officeDocument/2006/relationships" xmlns:m="http://schemas.openxmlformats.org/officeDocument/2006/math" xmlns:v="urn:schemas-microsoft-com:vml" xmlns:wp14="http://schemas.microsoft.com/office/word/2010/wordprocessingDrawing" xmlns:wp="http://schemas.openxmlformats.org/drawingml/2006/wordprocessingDrawing" xmlns:w10="urn:schemas-microsoft-com:office:word" xmlns:w="http://schemas.openxmlformats.org/wordprocessingml/2006/main" xmlns:w14="http://schemas.microsoft.com/office/word/2010/wordml" xmlns:w15="http://schemas.microsoft.com/office/word/2012/wordml" xmlns:wpg="http://schemas.microsoft.com/office/word/2010/wordprocessingGroup" xmlns:wpi="http://schemas.microsoft.com/office/word/2010/wordprocessingInk" xmlns:wne="http://schemas.microsoft.com/office/word/2006/wordml" xmlns:wps="http://schemas.microsoft.com/office/word/2010/wordprocessingShape" mc:Ignorable="w14 w15 wp14">
+<w:hdr xmlns:ve="http://schemas.openxmlformats.org/markup-compatibility/2006" xmlns:o="urn:schemas-microsoft-com:office:office" xmlns:r="http://schemas.openxmlformats.org/officeDocument/2006/relationships" xmlns:m="http://schemas.openxmlformats.org/officeDocument/2006/math" xmlns:v="urn:schemas-microsoft-com:vml" xmlns:wp="http://schemas.openxmlformats.org/drawingml/2006/wordprocessingDrawing" xmlns:w10="urn:schemas-microsoft-com:office:word" xmlns:w="http://schemas.openxmlformats.org/wordprocessingml/2006/main" xmlns:wne="http://schemas.microsoft.com/office/word/2006/wordml">
   <w:tbl>
     <w:tblPr>
       <w:tblW w:w="10206" w:type="dxa"/>
@@ -2235,7 +2550,7 @@
         <w:left w:w="0" w:type="dxa"/>
         <w:right w:w="0" w:type="dxa"/>
       </w:tblCellMar>
-      <w:tblLook w:val="04A0" w:firstRow="1" w:lastRow="0" w:firstColumn="1" w:lastColumn="0" w:noHBand="0" w:noVBand="1"/>
+      <w:tblLook w:val="04A0"/>
     </w:tblPr>
     <w:tblGrid>
       <w:gridCol w:w="2547"/>
@@ -2251,12 +2566,13 @@
         </w:tcPr>
         <w:p>
           <w:pPr>
-            <w:pStyle w:val="Header"/>
+            <w:pStyle w:val="a3"/>
             <w:jc w:val="left"/>
           </w:pPr>
           <w:r>
             <w:rPr>
               <w:noProof/>
+              <w:lang w:val="bg-BG" w:eastAsia="bg-BG"/>
             </w:rPr>
             <w:drawing>
               <wp:inline distT="0" distB="0" distL="0" distR="0">
@@ -2281,7 +2597,7 @@
                         <a:blip r:embed="rId2">
                           <a:extLst>
                             <a:ext uri="{28A0092B-C50C-407E-A947-70E740481C1C}">
-                              <a14:useLocalDpi xmlns:a14="http://schemas.microsoft.com/office/drawing/2010/main" val="0"/>
+                              <a14:useLocalDpi xmlns:a14="http://schemas.microsoft.com/office/drawing/2010/main" xmlns:wps="http://schemas.microsoft.com/office/word/2010/wordprocessingShape" xmlns:wpi="http://schemas.microsoft.com/office/word/2010/wordprocessingInk" xmlns:wpg="http://schemas.microsoft.com/office/word/2010/wordprocessingGroup" xmlns:w15="http://schemas.microsoft.com/office/word/2012/wordml" xmlns:w14="http://schemas.microsoft.com/office/word/2010/wordml" xmlns:w="http://schemas.openxmlformats.org/wordprocessingml/2006/main" xmlns:w10="urn:schemas-microsoft-com:office:word" xmlns:wp14="http://schemas.microsoft.com/office/word/2010/wordprocessingDrawing" xmlns:v="urn:schemas-microsoft-com:vml" xmlns:o="urn:schemas-microsoft-com:office:office" xmlns:mc="http://schemas.openxmlformats.org/markup-compatibility/2006" xmlns:wpc="http://schemas.microsoft.com/office/word/2010/wordprocessingCanvas" xmlns="" val="0"/>
                             </a:ext>
                           </a:extLst>
                         </a:blip>
@@ -2317,7 +2633,7 @@
         </w:tcPr>
         <w:p>
           <w:pPr>
-            <w:pStyle w:val="Header"/>
+            <w:pStyle w:val="a3"/>
             <w:spacing w:before="60" w:line="240" w:lineRule="exact"/>
           </w:pPr>
           <w:r>
@@ -2348,13 +2664,13 @@
         </w:p>
         <w:p>
           <w:pPr>
-            <w:pStyle w:val="Header"/>
+            <w:pStyle w:val="a3"/>
             <w:spacing w:line="240" w:lineRule="exact"/>
           </w:pPr>
           <w:hyperlink r:id="rId3" w:history="1">
             <w:r>
               <w:rPr>
-                <w:rStyle w:val="Hyperlink"/>
+                <w:rStyle w:val="a8"/>
               </w:rPr>
               <w:t>academy.telerik.com</w:t>
             </w:r>
@@ -2365,7 +2681,7 @@
         </w:p>
         <w:p>
           <w:pPr>
-            <w:pStyle w:val="Header"/>
+            <w:pStyle w:val="a3"/>
             <w:spacing w:line="240" w:lineRule="exact"/>
           </w:pPr>
         </w:p>
@@ -2383,7 +2699,7 @@
         </w:tcPr>
         <w:p>
           <w:pPr>
-            <w:pStyle w:val="Header"/>
+            <w:pStyle w:val="a3"/>
             <w:rPr>
               <w:sz w:val="8"/>
               <w:szCs w:val="8"/>
@@ -2395,7 +2711,7 @@
   </w:tbl>
   <w:p>
     <w:pPr>
-      <w:pStyle w:val="Header"/>
+      <w:pStyle w:val="a3"/>
       <w:rPr>
         <w:sz w:val="6"/>
         <w:szCs w:val="6"/>
@@ -2406,7 +2722,7 @@
 </file>
 
 <file path=word/numbering.xml><?xml version="1.0" encoding="utf-8"?>
-<w:numbering xmlns:wpc="http://schemas.microsoft.com/office/word/2010/wordprocessingCanvas" xmlns:mc="http://schemas.openxmlformats.org/markup-compatibility/2006" xmlns:o="urn:schemas-microsoft-com:office:office" xmlns:r="http://schemas.openxmlformats.org/officeDocument/2006/relationships" xmlns:m="http://schemas.openxmlformats.org/officeDocument/2006/math" xmlns:v="urn:schemas-microsoft-com:vml" xmlns:wp14="http://schemas.microsoft.com/office/word/2010/wordprocessingDrawing" xmlns:wp="http://schemas.openxmlformats.org/drawingml/2006/wordprocessingDrawing" xmlns:w10="urn:schemas-microsoft-com:office:word" xmlns:w="http://schemas.openxmlformats.org/wordprocessingml/2006/main" xmlns:w14="http://schemas.microsoft.com/office/word/2010/wordml" xmlns:w15="http://schemas.microsoft.com/office/word/2012/wordml" xmlns:wpg="http://schemas.microsoft.com/office/word/2010/wordprocessingGroup" xmlns:wpi="http://schemas.microsoft.com/office/word/2010/wordprocessingInk" xmlns:wne="http://schemas.microsoft.com/office/word/2006/wordml" xmlns:wps="http://schemas.microsoft.com/office/word/2010/wordprocessingShape" mc:Ignorable="w14 w15 wp14">
+<w:numbering xmlns:ve="http://schemas.openxmlformats.org/markup-compatibility/2006" xmlns:o="urn:schemas-microsoft-com:office:office" xmlns:r="http://schemas.openxmlformats.org/officeDocument/2006/relationships" xmlns:m="http://schemas.openxmlformats.org/officeDocument/2006/math" xmlns:v="urn:schemas-microsoft-com:vml" xmlns:wp="http://schemas.openxmlformats.org/drawingml/2006/wordprocessingDrawing" xmlns:w10="urn:schemas-microsoft-com:office:word" xmlns:w="http://schemas.openxmlformats.org/wordprocessingml/2006/main" xmlns:wne="http://schemas.microsoft.com/office/word/2006/wordml">
   <w:abstractNum w:abstractNumId="0">
     <w:nsid w:val="00000004"/>
     <w:multiLevelType w:val="hybridMultilevel"/>
@@ -3094,6 +3410,118 @@
     </w:lvl>
   </w:abstractNum>
   <w:abstractNum w:abstractNumId="4">
+    <w:nsid w:val="08427219"/>
+    <w:multiLevelType w:val="hybridMultilevel"/>
+    <w:tmpl w:val="C85C26BE"/>
+    <w:lvl w:ilvl="0" w:tplc="F70E6E60">
+      <w:numFmt w:val="bullet"/>
+      <w:lvlText w:val=""/>
+      <w:lvlJc w:val="left"/>
+      <w:pPr>
+        <w:ind w:left="720" w:hanging="360"/>
+      </w:pPr>
+      <w:rPr>
+        <w:rFonts w:ascii="Wingdings" w:eastAsia="MS Mincho" w:hAnsi="Wingdings" w:cs="Times New Roman" w:hint="default"/>
+      </w:rPr>
+    </w:lvl>
+    <w:lvl w:ilvl="1" w:tplc="04020003" w:tentative="1">
+      <w:start w:val="1"/>
+      <w:numFmt w:val="bullet"/>
+      <w:lvlText w:val="o"/>
+      <w:lvlJc w:val="left"/>
+      <w:pPr>
+        <w:ind w:left="1440" w:hanging="360"/>
+      </w:pPr>
+      <w:rPr>
+        <w:rFonts w:ascii="Courier New" w:hAnsi="Courier New" w:cs="Courier New" w:hint="default"/>
+      </w:rPr>
+    </w:lvl>
+    <w:lvl w:ilvl="2" w:tplc="04020005" w:tentative="1">
+      <w:start w:val="1"/>
+      <w:numFmt w:val="bullet"/>
+      <w:lvlText w:val=""/>
+      <w:lvlJc w:val="left"/>
+      <w:pPr>
+        <w:ind w:left="2160" w:hanging="360"/>
+      </w:pPr>
+      <w:rPr>
+        <w:rFonts w:ascii="Wingdings" w:hAnsi="Wingdings" w:hint="default"/>
+      </w:rPr>
+    </w:lvl>
+    <w:lvl w:ilvl="3" w:tplc="04020001" w:tentative="1">
+      <w:start w:val="1"/>
+      <w:numFmt w:val="bullet"/>
+      <w:lvlText w:val=""/>
+      <w:lvlJc w:val="left"/>
+      <w:pPr>
+        <w:ind w:left="2880" w:hanging="360"/>
+      </w:pPr>
+      <w:rPr>
+        <w:rFonts w:ascii="Symbol" w:hAnsi="Symbol" w:hint="default"/>
+      </w:rPr>
+    </w:lvl>
+    <w:lvl w:ilvl="4" w:tplc="04020003" w:tentative="1">
+      <w:start w:val="1"/>
+      <w:numFmt w:val="bullet"/>
+      <w:lvlText w:val="o"/>
+      <w:lvlJc w:val="left"/>
+      <w:pPr>
+        <w:ind w:left="3600" w:hanging="360"/>
+      </w:pPr>
+      <w:rPr>
+        <w:rFonts w:ascii="Courier New" w:hAnsi="Courier New" w:cs="Courier New" w:hint="default"/>
+      </w:rPr>
+    </w:lvl>
+    <w:lvl w:ilvl="5" w:tplc="04020005" w:tentative="1">
+      <w:start w:val="1"/>
+      <w:numFmt w:val="bullet"/>
+      <w:lvlText w:val=""/>
+      <w:lvlJc w:val="left"/>
+      <w:pPr>
+        <w:ind w:left="4320" w:hanging="360"/>
+      </w:pPr>
+      <w:rPr>
+        <w:rFonts w:ascii="Wingdings" w:hAnsi="Wingdings" w:hint="default"/>
+      </w:rPr>
+    </w:lvl>
+    <w:lvl w:ilvl="6" w:tplc="04020001" w:tentative="1">
+      <w:start w:val="1"/>
+      <w:numFmt w:val="bullet"/>
+      <w:lvlText w:val=""/>
+      <w:lvlJc w:val="left"/>
+      <w:pPr>
+        <w:ind w:left="5040" w:hanging="360"/>
+      </w:pPr>
+      <w:rPr>
+        <w:rFonts w:ascii="Symbol" w:hAnsi="Symbol" w:hint="default"/>
+      </w:rPr>
+    </w:lvl>
+    <w:lvl w:ilvl="7" w:tplc="04020003" w:tentative="1">
+      <w:start w:val="1"/>
+      <w:numFmt w:val="bullet"/>
+      <w:lvlText w:val="o"/>
+      <w:lvlJc w:val="left"/>
+      <w:pPr>
+        <w:ind w:left="5760" w:hanging="360"/>
+      </w:pPr>
+      <w:rPr>
+        <w:rFonts w:ascii="Courier New" w:hAnsi="Courier New" w:cs="Courier New" w:hint="default"/>
+      </w:rPr>
+    </w:lvl>
+    <w:lvl w:ilvl="8" w:tplc="04020005" w:tentative="1">
+      <w:start w:val="1"/>
+      <w:numFmt w:val="bullet"/>
+      <w:lvlText w:val=""/>
+      <w:lvlJc w:val="left"/>
+      <w:pPr>
+        <w:ind w:left="6480" w:hanging="360"/>
+      </w:pPr>
+      <w:rPr>
+        <w:rFonts w:ascii="Wingdings" w:hAnsi="Wingdings" w:hint="default"/>
+      </w:rPr>
+    </w:lvl>
+  </w:abstractNum>
+  <w:abstractNum w:abstractNumId="5">
     <w:nsid w:val="129D3F76"/>
     <w:multiLevelType w:val="hybridMultilevel"/>
     <w:tmpl w:val="A02EB510"/>
@@ -3206,7 +3634,7 @@
       </w:rPr>
     </w:lvl>
   </w:abstractNum>
-  <w:abstractNum w:abstractNumId="5">
+  <w:abstractNum w:abstractNumId="6">
     <w:nsid w:val="290C693F"/>
     <w:multiLevelType w:val="hybridMultilevel"/>
     <w:tmpl w:val="C7860B10"/>
@@ -3328,7 +3756,7 @@
       </w:pPr>
     </w:lvl>
   </w:abstractNum>
-  <w:abstractNum w:abstractNumId="6">
+  <w:abstractNum w:abstractNumId="7">
     <w:nsid w:val="311D626B"/>
     <w:multiLevelType w:val="hybridMultilevel"/>
     <w:tmpl w:val="C6EE3E0C"/>
@@ -3441,7 +3869,7 @@
       </w:rPr>
     </w:lvl>
   </w:abstractNum>
-  <w:abstractNum w:abstractNumId="7">
+  <w:abstractNum w:abstractNumId="8">
     <w:nsid w:val="337C695E"/>
     <w:multiLevelType w:val="hybridMultilevel"/>
     <w:tmpl w:val="07AEE59E"/>
@@ -3554,7 +3982,7 @@
       </w:rPr>
     </w:lvl>
   </w:abstractNum>
-  <w:abstractNum w:abstractNumId="8">
+  <w:abstractNum w:abstractNumId="9">
     <w:nsid w:val="35F53884"/>
     <w:multiLevelType w:val="hybridMultilevel"/>
     <w:tmpl w:val="C6322994"/>
@@ -3667,7 +4095,7 @@
       </w:rPr>
     </w:lvl>
   </w:abstractNum>
-  <w:abstractNum w:abstractNumId="9">
+  <w:abstractNum w:abstractNumId="10">
     <w:nsid w:val="39E71646"/>
     <w:multiLevelType w:val="hybridMultilevel"/>
     <w:tmpl w:val="647AFC2C"/>
@@ -3780,7 +4208,7 @@
       </w:rPr>
     </w:lvl>
   </w:abstractNum>
-  <w:abstractNum w:abstractNumId="10">
+  <w:abstractNum w:abstractNumId="11">
     <w:nsid w:val="3E1C73F0"/>
     <w:multiLevelType w:val="hybridMultilevel"/>
     <w:tmpl w:val="5066ACFC"/>
@@ -3868,7 +4296,7 @@
       </w:pPr>
     </w:lvl>
   </w:abstractNum>
-  <w:abstractNum w:abstractNumId="11">
+  <w:abstractNum w:abstractNumId="12">
     <w:nsid w:val="419A618B"/>
     <w:multiLevelType w:val="hybridMultilevel"/>
     <w:tmpl w:val="C5E45798"/>
@@ -3981,7 +4409,7 @@
       </w:rPr>
     </w:lvl>
   </w:abstractNum>
-  <w:abstractNum w:abstractNumId="12">
+  <w:abstractNum w:abstractNumId="13">
     <w:nsid w:val="42520D91"/>
     <w:multiLevelType w:val="hybridMultilevel"/>
     <w:tmpl w:val="82B27DD8"/>
@@ -4069,7 +4497,7 @@
       </w:pPr>
     </w:lvl>
   </w:abstractNum>
-  <w:abstractNum w:abstractNumId="13">
+  <w:abstractNum w:abstractNumId="14">
     <w:nsid w:val="476F3894"/>
     <w:multiLevelType w:val="hybridMultilevel"/>
     <w:tmpl w:val="AB6E1068"/>
@@ -4182,7 +4610,7 @@
       </w:rPr>
     </w:lvl>
   </w:abstractNum>
-  <w:abstractNum w:abstractNumId="14">
+  <w:abstractNum w:abstractNumId="15">
     <w:nsid w:val="48180918"/>
     <w:multiLevelType w:val="hybridMultilevel"/>
     <w:tmpl w:val="29AC1B3C"/>
@@ -4295,7 +4723,7 @@
       </w:rPr>
     </w:lvl>
   </w:abstractNum>
-  <w:abstractNum w:abstractNumId="15">
+  <w:abstractNum w:abstractNumId="16">
     <w:nsid w:val="4A4C0368"/>
     <w:multiLevelType w:val="hybridMultilevel"/>
     <w:tmpl w:val="C92E7D10"/>
@@ -4408,7 +4836,7 @@
       </w:rPr>
     </w:lvl>
   </w:abstractNum>
-  <w:abstractNum w:abstractNumId="16">
+  <w:abstractNum w:abstractNumId="17">
     <w:nsid w:val="503C4E78"/>
     <w:multiLevelType w:val="hybridMultilevel"/>
     <w:tmpl w:val="115A1C76"/>
@@ -4521,7 +4949,7 @@
       </w:rPr>
     </w:lvl>
   </w:abstractNum>
-  <w:abstractNum w:abstractNumId="17">
+  <w:abstractNum w:abstractNumId="18">
     <w:nsid w:val="5D2175DA"/>
     <w:multiLevelType w:val="hybridMultilevel"/>
     <w:tmpl w:val="DF9CDF5C"/>
@@ -4634,7 +5062,7 @@
       </w:rPr>
     </w:lvl>
   </w:abstractNum>
-  <w:abstractNum w:abstractNumId="18">
+  <w:abstractNum w:abstractNumId="19">
     <w:nsid w:val="60527655"/>
     <w:multiLevelType w:val="hybridMultilevel"/>
     <w:tmpl w:val="BE1250AA"/>
@@ -4747,7 +5175,7 @@
       </w:rPr>
     </w:lvl>
   </w:abstractNum>
-  <w:abstractNum w:abstractNumId="19">
+  <w:abstractNum w:abstractNumId="20">
     <w:nsid w:val="62192D9C"/>
     <w:multiLevelType w:val="hybridMultilevel"/>
     <w:tmpl w:val="FECC796E"/>
@@ -4860,7 +5288,7 @@
       </w:rPr>
     </w:lvl>
   </w:abstractNum>
-  <w:abstractNum w:abstractNumId="20">
+  <w:abstractNum w:abstractNumId="21">
     <w:nsid w:val="6B96273F"/>
     <w:multiLevelType w:val="hybridMultilevel"/>
     <w:tmpl w:val="AB0A4D06"/>
@@ -4973,7 +5401,7 @@
       </w:rPr>
     </w:lvl>
   </w:abstractNum>
-  <w:abstractNum w:abstractNumId="21">
+  <w:abstractNum w:abstractNumId="22">
     <w:nsid w:val="7D0D397D"/>
     <w:multiLevelType w:val="hybridMultilevel"/>
     <w:tmpl w:val="5C546F30"/>
@@ -5062,7 +5490,7 @@
       </w:pPr>
     </w:lvl>
   </w:abstractNum>
-  <w:abstractNum w:abstractNumId="22">
+  <w:abstractNum w:abstractNumId="23">
     <w:nsid w:val="7EED0FC3"/>
     <w:multiLevelType w:val="hybridMultilevel"/>
     <w:tmpl w:val="DF762C76"/>
@@ -5176,79 +5604,82 @@
     </w:lvl>
   </w:abstractNum>
   <w:num w:numId="1">
-    <w:abstractNumId w:val="5"/>
+    <w:abstractNumId w:val="6"/>
   </w:num>
   <w:num w:numId="2">
-    <w:abstractNumId w:val="10"/>
+    <w:abstractNumId w:val="11"/>
   </w:num>
   <w:num w:numId="3">
-    <w:abstractNumId w:val="11"/>
+    <w:abstractNumId w:val="12"/>
   </w:num>
   <w:num w:numId="4">
+    <w:abstractNumId w:val="23"/>
+  </w:num>
+  <w:num w:numId="5">
+    <w:abstractNumId w:val="19"/>
+  </w:num>
+  <w:num w:numId="6">
     <w:abstractNumId w:val="22"/>
   </w:num>
-  <w:num w:numId="5">
+  <w:num w:numId="7">
     <w:abstractNumId w:val="18"/>
   </w:num>
-  <w:num w:numId="6">
-    <w:abstractNumId w:val="21"/>
-  </w:num>
-  <w:num w:numId="7">
-    <w:abstractNumId w:val="17"/>
-  </w:num>
   <w:num w:numId="8">
-    <w:abstractNumId w:val="13"/>
+    <w:abstractNumId w:val="14"/>
   </w:num>
   <w:num w:numId="9">
     <w:abstractNumId w:val="0"/>
   </w:num>
   <w:num w:numId="10">
-    <w:abstractNumId w:val="20"/>
+    <w:abstractNumId w:val="21"/>
   </w:num>
   <w:num w:numId="11">
     <w:abstractNumId w:val="1"/>
   </w:num>
   <w:num w:numId="12">
-    <w:abstractNumId w:val="4"/>
+    <w:abstractNumId w:val="5"/>
   </w:num>
   <w:num w:numId="13">
-    <w:abstractNumId w:val="9"/>
+    <w:abstractNumId w:val="10"/>
   </w:num>
   <w:num w:numId="14">
-    <w:abstractNumId w:val="6"/>
+    <w:abstractNumId w:val="7"/>
   </w:num>
   <w:num w:numId="15">
-    <w:abstractNumId w:val="19"/>
+    <w:abstractNumId w:val="20"/>
   </w:num>
   <w:num w:numId="16">
-    <w:abstractNumId w:val="8"/>
+    <w:abstractNumId w:val="9"/>
   </w:num>
   <w:num w:numId="17">
     <w:abstractNumId w:val="2"/>
   </w:num>
   <w:num w:numId="18">
-    <w:abstractNumId w:val="7"/>
+    <w:abstractNumId w:val="8"/>
   </w:num>
   <w:num w:numId="19">
-    <w:abstractNumId w:val="14"/>
+    <w:abstractNumId w:val="15"/>
   </w:num>
   <w:num w:numId="20">
-    <w:abstractNumId w:val="16"/>
+    <w:abstractNumId w:val="17"/>
   </w:num>
   <w:num w:numId="21">
-    <w:abstractNumId w:val="12"/>
+    <w:abstractNumId w:val="13"/>
   </w:num>
   <w:num w:numId="22">
     <w:abstractNumId w:val="3"/>
   </w:num>
   <w:num w:numId="23">
-    <w:abstractNumId w:val="15"/>
+    <w:abstractNumId w:val="16"/>
+  </w:num>
+  <w:num w:numId="24">
+    <w:abstractNumId w:val="4"/>
   </w:num>
 </w:numbering>
 </file>
 
 <file path=word/styles.xml><?xml version="1.0" encoding="utf-8"?>
-<w:styles xmlns:mc="http://schemas.openxmlformats.org/markup-compatibility/2006" xmlns:r="http://schemas.openxmlformats.org/officeDocument/2006/relationships" xmlns:w="http://schemas.openxmlformats.org/wordprocessingml/2006/main" xmlns:w14="http://schemas.microsoft.com/office/word/2010/wordml" xmlns:w15="http://schemas.microsoft.com/office/word/2012/wordml" mc:Ignorable="w14 w15">
+<w:styles xmlns:r="http://schemas.openxmlformats.org/officeDocument/2006/relationships" xmlns:w="http://schemas.openxmlformats.org/wordprocessingml/2006/main">
   <w:docDefaults>
     <w:rPrDefault>
       <w:rPr>
@@ -5258,373 +5689,142 @@
     </w:rPrDefault>
     <w:pPrDefault/>
   </w:docDefaults>
-  <w:latentStyles w:defLockedState="0" w:defUIPriority="0" w:defSemiHidden="0" w:defUnhideWhenUsed="0" w:defQFormat="0" w:count="371">
-    <w:lsdException w:name="Normal" w:qFormat="1"/>
-    <w:lsdException w:name="heading 1" w:qFormat="1"/>
-    <w:lsdException w:name="heading 2" w:qFormat="1"/>
-    <w:lsdException w:name="heading 3" w:qFormat="1"/>
-    <w:lsdException w:name="heading 4" w:semiHidden="1" w:unhideWhenUsed="1" w:qFormat="1"/>
-    <w:lsdException w:name="heading 5" w:semiHidden="1" w:unhideWhenUsed="1" w:qFormat="1"/>
-    <w:lsdException w:name="heading 6" w:semiHidden="1" w:unhideWhenUsed="1" w:qFormat="1"/>
-    <w:lsdException w:name="heading 7" w:semiHidden="1" w:unhideWhenUsed="1" w:qFormat="1"/>
-    <w:lsdException w:name="heading 8" w:semiHidden="1" w:unhideWhenUsed="1" w:qFormat="1"/>
-    <w:lsdException w:name="heading 9" w:semiHidden="1" w:unhideWhenUsed="1" w:qFormat="1"/>
-    <w:lsdException w:name="index 1" w:semiHidden="1" w:unhideWhenUsed="1"/>
-    <w:lsdException w:name="index 2" w:semiHidden="1" w:unhideWhenUsed="1"/>
-    <w:lsdException w:name="index 3" w:semiHidden="1" w:unhideWhenUsed="1"/>
-    <w:lsdException w:name="index 4" w:semiHidden="1" w:unhideWhenUsed="1"/>
-    <w:lsdException w:name="index 5" w:semiHidden="1" w:unhideWhenUsed="1"/>
-    <w:lsdException w:name="index 6" w:semiHidden="1" w:unhideWhenUsed="1"/>
-    <w:lsdException w:name="index 7" w:semiHidden="1" w:unhideWhenUsed="1"/>
-    <w:lsdException w:name="index 8" w:semiHidden="1" w:unhideWhenUsed="1"/>
-    <w:lsdException w:name="index 9" w:semiHidden="1" w:unhideWhenUsed="1"/>
-    <w:lsdException w:name="toc 1" w:semiHidden="1" w:unhideWhenUsed="1"/>
-    <w:lsdException w:name="toc 2" w:semiHidden="1" w:unhideWhenUsed="1"/>
-    <w:lsdException w:name="toc 3" w:semiHidden="1" w:unhideWhenUsed="1"/>
-    <w:lsdException w:name="toc 4" w:semiHidden="1" w:unhideWhenUsed="1"/>
-    <w:lsdException w:name="toc 5" w:semiHidden="1" w:unhideWhenUsed="1"/>
-    <w:lsdException w:name="toc 6" w:semiHidden="1" w:unhideWhenUsed="1"/>
-    <w:lsdException w:name="toc 7" w:semiHidden="1" w:unhideWhenUsed="1"/>
-    <w:lsdException w:name="toc 8" w:semiHidden="1" w:unhideWhenUsed="1"/>
-    <w:lsdException w:name="toc 9" w:semiHidden="1" w:unhideWhenUsed="1"/>
-    <w:lsdException w:name="Normal Indent" w:semiHidden="1" w:unhideWhenUsed="1"/>
-    <w:lsdException w:name="footnote text" w:semiHidden="1" w:unhideWhenUsed="1"/>
-    <w:lsdException w:name="annotation text" w:semiHidden="1" w:unhideWhenUsed="1"/>
-    <w:lsdException w:name="header" w:semiHidden="1" w:unhideWhenUsed="1"/>
-    <w:lsdException w:name="footer" w:semiHidden="1" w:unhideWhenUsed="1"/>
-    <w:lsdException w:name="index heading" w:semiHidden="1" w:unhideWhenUsed="1"/>
-    <w:lsdException w:name="caption" w:semiHidden="1" w:unhideWhenUsed="1" w:qFormat="1"/>
-    <w:lsdException w:name="table of figures" w:semiHidden="1" w:unhideWhenUsed="1"/>
-    <w:lsdException w:name="envelope address" w:semiHidden="1" w:unhideWhenUsed="1"/>
-    <w:lsdException w:name="envelope return" w:semiHidden="1" w:unhideWhenUsed="1"/>
-    <w:lsdException w:name="footnote reference" w:semiHidden="1" w:unhideWhenUsed="1"/>
-    <w:lsdException w:name="annotation reference" w:semiHidden="1" w:unhideWhenUsed="1"/>
-    <w:lsdException w:name="line number" w:semiHidden="1" w:unhideWhenUsed="1"/>
-    <w:lsdException w:name="page number" w:semiHidden="1" w:unhideWhenUsed="1"/>
-    <w:lsdException w:name="endnote reference" w:semiHidden="1" w:unhideWhenUsed="1"/>
-    <w:lsdException w:name="endnote text" w:semiHidden="1" w:unhideWhenUsed="1"/>
-    <w:lsdException w:name="table of authorities" w:semiHidden="1" w:unhideWhenUsed="1"/>
-    <w:lsdException w:name="macro" w:semiHidden="1" w:unhideWhenUsed="1"/>
-    <w:lsdException w:name="toa heading" w:semiHidden="1" w:unhideWhenUsed="1"/>
-    <w:lsdException w:name="List" w:semiHidden="1" w:unhideWhenUsed="1"/>
-    <w:lsdException w:name="List Bullet" w:semiHidden="1" w:unhideWhenUsed="1"/>
-    <w:lsdException w:name="List 2" w:semiHidden="1" w:unhideWhenUsed="1"/>
-    <w:lsdException w:name="List 3" w:semiHidden="1" w:unhideWhenUsed="1"/>
-    <w:lsdException w:name="List Bullet 2" w:semiHidden="1" w:unhideWhenUsed="1"/>
-    <w:lsdException w:name="List Bullet 3" w:semiHidden="1" w:unhideWhenUsed="1"/>
-    <w:lsdException w:name="List Bullet 4" w:semiHidden="1" w:unhideWhenUsed="1"/>
-    <w:lsdException w:name="List Bullet 5" w:semiHidden="1" w:unhideWhenUsed="1"/>
-    <w:lsdException w:name="List Number 2" w:semiHidden="1" w:unhideWhenUsed="1"/>
-    <w:lsdException w:name="List Number 3" w:semiHidden="1" w:unhideWhenUsed="1"/>
-    <w:lsdException w:name="List Number 4" w:semiHidden="1" w:unhideWhenUsed="1"/>
-    <w:lsdException w:name="List Number 5" w:semiHidden="1" w:unhideWhenUsed="1"/>
-    <w:lsdException w:name="Title" w:qFormat="1"/>
-    <w:lsdException w:name="Closing" w:semiHidden="1" w:unhideWhenUsed="1"/>
-    <w:lsdException w:name="Signature" w:semiHidden="1" w:unhideWhenUsed="1"/>
-    <w:lsdException w:name="Default Paragraph Font" w:semiHidden="1" w:unhideWhenUsed="1"/>
-    <w:lsdException w:name="Body Text" w:semiHidden="1" w:unhideWhenUsed="1"/>
-    <w:lsdException w:name="Body Text Indent" w:semiHidden="1" w:unhideWhenUsed="1"/>
-    <w:lsdException w:name="List Continue" w:semiHidden="1" w:unhideWhenUsed="1"/>
-    <w:lsdException w:name="List Continue 2" w:semiHidden="1" w:unhideWhenUsed="1"/>
-    <w:lsdException w:name="List Continue 3" w:semiHidden="1" w:unhideWhenUsed="1"/>
-    <w:lsdException w:name="List Continue 4" w:semiHidden="1" w:unhideWhenUsed="1"/>
-    <w:lsdException w:name="List Continue 5" w:semiHidden="1" w:unhideWhenUsed="1"/>
-    <w:lsdException w:name="Message Header" w:semiHidden="1" w:unhideWhenUsed="1"/>
-    <w:lsdException w:name="Subtitle" w:qFormat="1"/>
-    <w:lsdException w:name="Body Text First Indent 2" w:semiHidden="1" w:unhideWhenUsed="1"/>
-    <w:lsdException w:name="Note Heading" w:semiHidden="1" w:unhideWhenUsed="1"/>
-    <w:lsdException w:name="Body Text 2" w:semiHidden="1" w:unhideWhenUsed="1"/>
-    <w:lsdException w:name="Body Text 3" w:semiHidden="1" w:unhideWhenUsed="1"/>
-    <w:lsdException w:name="Body Text Indent 2" w:semiHidden="1" w:unhideWhenUsed="1"/>
-    <w:lsdException w:name="Body Text Indent 3" w:semiHidden="1" w:unhideWhenUsed="1"/>
-    <w:lsdException w:name="Block Text" w:semiHidden="1" w:unhideWhenUsed="1"/>
-    <w:lsdException w:name="Hyperlink" w:semiHidden="1" w:unhideWhenUsed="1"/>
-    <w:lsdException w:name="FollowedHyperlink" w:semiHidden="1" w:unhideWhenUsed="1"/>
-    <w:lsdException w:name="Strong" w:qFormat="1"/>
-    <w:lsdException w:name="Emphasis" w:qFormat="1"/>
-    <w:lsdException w:name="Document Map" w:semiHidden="1" w:unhideWhenUsed="1"/>
-    <w:lsdException w:name="Plain Text" w:semiHidden="1" w:unhideWhenUsed="1"/>
-    <w:lsdException w:name="E-mail Signature" w:semiHidden="1" w:unhideWhenUsed="1"/>
-    <w:lsdException w:name="HTML Top of Form" w:semiHidden="1" w:unhideWhenUsed="1"/>
-    <w:lsdException w:name="HTML Bottom of Form" w:semiHidden="1" w:unhideWhenUsed="1"/>
-    <w:lsdException w:name="Normal (Web)" w:semiHidden="1" w:unhideWhenUsed="1"/>
-    <w:lsdException w:name="HTML Acronym" w:semiHidden="1" w:unhideWhenUsed="1"/>
-    <w:lsdException w:name="HTML Address" w:semiHidden="1" w:unhideWhenUsed="1"/>
-    <w:lsdException w:name="HTML Cite" w:semiHidden="1" w:unhideWhenUsed="1"/>
-    <w:lsdException w:name="HTML Code" w:semiHidden="1" w:unhideWhenUsed="1"/>
-    <w:lsdException w:name="HTML Definition" w:semiHidden="1" w:unhideWhenUsed="1"/>
-    <w:lsdException w:name="HTML Keyboard" w:semiHidden="1" w:unhideWhenUsed="1"/>
-    <w:lsdException w:name="HTML Preformatted" w:semiHidden="1" w:unhideWhenUsed="1"/>
-    <w:lsdException w:name="HTML Sample" w:semiHidden="1" w:unhideWhenUsed="1"/>
-    <w:lsdException w:name="HTML Typewriter" w:semiHidden="1" w:unhideWhenUsed="1"/>
-    <w:lsdException w:name="HTML Variable" w:semiHidden="1" w:unhideWhenUsed="1"/>
-    <w:lsdException w:name="Normal Table" w:semiHidden="1" w:unhideWhenUsed="1"/>
-    <w:lsdException w:name="annotation subject" w:semiHidden="1" w:unhideWhenUsed="1"/>
-    <w:lsdException w:name="No List" w:semiHidden="1" w:unhideWhenUsed="1"/>
-    <w:lsdException w:name="Outline List 1" w:semiHidden="1" w:unhideWhenUsed="1"/>
-    <w:lsdException w:name="Outline List 2" w:semiHidden="1" w:unhideWhenUsed="1"/>
-    <w:lsdException w:name="Outline List 3" w:semiHidden="1" w:unhideWhenUsed="1"/>
-    <w:lsdException w:name="Table Simple 1" w:semiHidden="1" w:unhideWhenUsed="1"/>
-    <w:lsdException w:name="Table Simple 2" w:semiHidden="1" w:unhideWhenUsed="1"/>
-    <w:lsdException w:name="Table Simple 3" w:semiHidden="1" w:unhideWhenUsed="1"/>
-    <w:lsdException w:name="Table Classic 1" w:semiHidden="1" w:unhideWhenUsed="1"/>
-    <w:lsdException w:name="Table Classic 2" w:semiHidden="1" w:unhideWhenUsed="1"/>
-    <w:lsdException w:name="Table Classic 3" w:semiHidden="1" w:unhideWhenUsed="1"/>
-    <w:lsdException w:name="Table Classic 4" w:semiHidden="1" w:unhideWhenUsed="1"/>
-    <w:lsdException w:name="Table Colorful 1" w:semiHidden="1" w:unhideWhenUsed="1"/>
-    <w:lsdException w:name="Table Colorful 2" w:semiHidden="1" w:unhideWhenUsed="1"/>
-    <w:lsdException w:name="Table Colorful 3" w:semiHidden="1" w:unhideWhenUsed="1"/>
-    <w:lsdException w:name="Table Columns 1" w:semiHidden="1" w:unhideWhenUsed="1"/>
-    <w:lsdException w:name="Table Columns 2" w:semiHidden="1" w:unhideWhenUsed="1"/>
-    <w:lsdException w:name="Table Columns 3" w:semiHidden="1" w:unhideWhenUsed="1"/>
-    <w:lsdException w:name="Table Columns 4" w:semiHidden="1" w:unhideWhenUsed="1"/>
-    <w:lsdException w:name="Table Columns 5" w:semiHidden="1" w:unhideWhenUsed="1"/>
-    <w:lsdException w:name="Table Grid 1" w:semiHidden="1" w:unhideWhenUsed="1"/>
-    <w:lsdException w:name="Table Grid 2" w:semiHidden="1" w:unhideWhenUsed="1"/>
-    <w:lsdException w:name="Table Grid 3" w:semiHidden="1" w:unhideWhenUsed="1"/>
-    <w:lsdException w:name="Table Grid 4" w:semiHidden="1" w:unhideWhenUsed="1"/>
-    <w:lsdException w:name="Table Grid 5" w:semiHidden="1" w:unhideWhenUsed="1"/>
-    <w:lsdException w:name="Table Grid 6" w:semiHidden="1" w:unhideWhenUsed="1"/>
-    <w:lsdException w:name="Table Grid 7" w:semiHidden="1" w:unhideWhenUsed="1"/>
-    <w:lsdException w:name="Table Grid 8" w:semiHidden="1" w:unhideWhenUsed="1"/>
-    <w:lsdException w:name="Table List 1" w:semiHidden="1" w:unhideWhenUsed="1"/>
-    <w:lsdException w:name="Table List 2" w:semiHidden="1" w:unhideWhenUsed="1"/>
-    <w:lsdException w:name="Table List 3" w:semiHidden="1" w:unhideWhenUsed="1"/>
-    <w:lsdException w:name="Table List 4" w:semiHidden="1" w:unhideWhenUsed="1"/>
-    <w:lsdException w:name="Table List 5" w:semiHidden="1" w:unhideWhenUsed="1"/>
-    <w:lsdException w:name="Table List 6" w:semiHidden="1" w:unhideWhenUsed="1"/>
-    <w:lsdException w:name="Table List 7" w:semiHidden="1" w:unhideWhenUsed="1"/>
-    <w:lsdException w:name="Table List 8" w:semiHidden="1" w:unhideWhenUsed="1"/>
-    <w:lsdException w:name="Table 3D effects 1" w:semiHidden="1" w:unhideWhenUsed="1"/>
-    <w:lsdException w:name="Table 3D effects 2" w:semiHidden="1" w:unhideWhenUsed="1"/>
-    <w:lsdException w:name="Table 3D effects 3" w:semiHidden="1" w:unhideWhenUsed="1"/>
-    <w:lsdException w:name="Table Contemporary" w:semiHidden="1" w:unhideWhenUsed="1"/>
-    <w:lsdException w:name="Table Elegant" w:semiHidden="1" w:unhideWhenUsed="1"/>
-    <w:lsdException w:name="Table Professional" w:semiHidden="1" w:unhideWhenUsed="1"/>
-    <w:lsdException w:name="Table Subtle 1" w:semiHidden="1" w:unhideWhenUsed="1"/>
-    <w:lsdException w:name="Table Subtle 2" w:semiHidden="1" w:unhideWhenUsed="1"/>
-    <w:lsdException w:name="Table Web 1" w:semiHidden="1" w:unhideWhenUsed="1"/>
-    <w:lsdException w:name="Table Web 2" w:semiHidden="1" w:unhideWhenUsed="1"/>
-    <w:lsdException w:name="Table Web 3" w:semiHidden="1" w:unhideWhenUsed="1"/>
-    <w:lsdException w:name="Balloon Text" w:semiHidden="1" w:unhideWhenUsed="1"/>
-    <w:lsdException w:name="Table Theme" w:semiHidden="1" w:unhideWhenUsed="1"/>
-    <w:lsdException w:name="Placeholder Text" w:semiHidden="1" w:uiPriority="99"/>
-    <w:lsdException w:name="No Spacing" w:uiPriority="1" w:qFormat="1"/>
-    <w:lsdException w:name="Light Shading" w:uiPriority="60"/>
-    <w:lsdException w:name="Light List" w:uiPriority="61"/>
-    <w:lsdException w:name="Light Grid" w:uiPriority="62"/>
-    <w:lsdException w:name="Medium Shading 1" w:uiPriority="63"/>
-    <w:lsdException w:name="Medium Shading 2" w:uiPriority="64"/>
-    <w:lsdException w:name="Medium List 1" w:uiPriority="65"/>
-    <w:lsdException w:name="Medium List 2" w:uiPriority="66"/>
-    <w:lsdException w:name="Medium Grid 1" w:uiPriority="67"/>
-    <w:lsdException w:name="Medium Grid 2" w:uiPriority="68"/>
-    <w:lsdException w:name="Medium Grid 3" w:uiPriority="69"/>
-    <w:lsdException w:name="Dark List" w:uiPriority="70"/>
-    <w:lsdException w:name="Colorful Shading" w:uiPriority="71"/>
-    <w:lsdException w:name="Colorful List" w:uiPriority="72"/>
-    <w:lsdException w:name="Colorful Grid" w:uiPriority="73"/>
-    <w:lsdException w:name="Light Shading Accent 1" w:uiPriority="60"/>
-    <w:lsdException w:name="Light List Accent 1" w:uiPriority="61"/>
-    <w:lsdException w:name="Light Grid Accent 1" w:uiPriority="62"/>
-    <w:lsdException w:name="Medium Shading 1 Accent 1" w:uiPriority="63"/>
-    <w:lsdException w:name="Medium Shading 2 Accent 1" w:uiPriority="64"/>
-    <w:lsdException w:name="Medium List 1 Accent 1" w:uiPriority="65"/>
-    <w:lsdException w:name="Revision" w:semiHidden="1" w:uiPriority="99"/>
-    <w:lsdException w:name="List Paragraph" w:uiPriority="34" w:qFormat="1"/>
-    <w:lsdException w:name="Quote" w:uiPriority="29" w:qFormat="1"/>
-    <w:lsdException w:name="Intense Quote" w:uiPriority="30" w:qFormat="1"/>
-    <w:lsdException w:name="Medium List 2 Accent 1" w:uiPriority="66"/>
-    <w:lsdException w:name="Medium Grid 1 Accent 1" w:uiPriority="67"/>
-    <w:lsdException w:name="Medium Grid 2 Accent 1" w:uiPriority="68"/>
-    <w:lsdException w:name="Medium Grid 3 Accent 1" w:uiPriority="69"/>
-    <w:lsdException w:name="Dark List Accent 1" w:uiPriority="70"/>
-    <w:lsdException w:name="Colorful Shading Accent 1" w:uiPriority="71"/>
-    <w:lsdException w:name="Colorful List Accent 1" w:uiPriority="72"/>
-    <w:lsdException w:name="Colorful Grid Accent 1" w:uiPriority="73"/>
-    <w:lsdException w:name="Light Shading Accent 2" w:uiPriority="60"/>
-    <w:lsdException w:name="Light List Accent 2" w:uiPriority="61"/>
-    <w:lsdException w:name="Light Grid Accent 2" w:uiPriority="62"/>
-    <w:lsdException w:name="Medium Shading 1 Accent 2" w:uiPriority="63"/>
-    <w:lsdException w:name="Medium Shading 2 Accent 2" w:uiPriority="64"/>
-    <w:lsdException w:name="Medium List 1 Accent 2" w:uiPriority="65"/>
-    <w:lsdException w:name="Medium List 2 Accent 2" w:uiPriority="66"/>
-    <w:lsdException w:name="Medium Grid 1 Accent 2" w:uiPriority="67"/>
-    <w:lsdException w:name="Medium Grid 2 Accent 2" w:uiPriority="68"/>
-    <w:lsdException w:name="Medium Grid 3 Accent 2" w:uiPriority="69"/>
-    <w:lsdException w:name="Dark List Accent 2" w:uiPriority="70"/>
-    <w:lsdException w:name="Colorful Shading Accent 2" w:uiPriority="71"/>
-    <w:lsdException w:name="Colorful List Accent 2" w:uiPriority="72"/>
-    <w:lsdException w:name="Colorful Grid Accent 2" w:uiPriority="73"/>
-    <w:lsdException w:name="Light Shading Accent 3" w:uiPriority="60"/>
-    <w:lsdException w:name="Light List Accent 3" w:uiPriority="61"/>
-    <w:lsdException w:name="Light Grid Accent 3" w:uiPriority="62"/>
-    <w:lsdException w:name="Medium Shading 1 Accent 3" w:uiPriority="63"/>
-    <w:lsdException w:name="Medium Shading 2 Accent 3" w:uiPriority="64"/>
-    <w:lsdException w:name="Medium List 1 Accent 3" w:uiPriority="65"/>
-    <w:lsdException w:name="Medium List 2 Accent 3" w:uiPriority="66"/>
-    <w:lsdException w:name="Medium Grid 1 Accent 3" w:uiPriority="67"/>
-    <w:lsdException w:name="Medium Grid 2 Accent 3" w:uiPriority="68"/>
-    <w:lsdException w:name="Medium Grid 3 Accent 3" w:uiPriority="69"/>
-    <w:lsdException w:name="Dark List Accent 3" w:uiPriority="70"/>
-    <w:lsdException w:name="Colorful Shading Accent 3" w:uiPriority="71"/>
-    <w:lsdException w:name="Colorful List Accent 3" w:uiPriority="72"/>
-    <w:lsdException w:name="Colorful Grid Accent 3" w:uiPriority="73"/>
-    <w:lsdException w:name="Light Shading Accent 4" w:uiPriority="60"/>
-    <w:lsdException w:name="Light List Accent 4" w:uiPriority="61"/>
-    <w:lsdException w:name="Light Grid Accent 4" w:uiPriority="62"/>
-    <w:lsdException w:name="Medium Shading 1 Accent 4" w:uiPriority="63"/>
-    <w:lsdException w:name="Medium Shading 2 Accent 4" w:uiPriority="64"/>
-    <w:lsdException w:name="Medium List 1 Accent 4" w:uiPriority="65"/>
-    <w:lsdException w:name="Medium List 2 Accent 4" w:uiPriority="66"/>
-    <w:lsdException w:name="Medium Grid 1 Accent 4" w:uiPriority="67"/>
-    <w:lsdException w:name="Medium Grid 2 Accent 4" w:uiPriority="68"/>
-    <w:lsdException w:name="Medium Grid 3 Accent 4" w:uiPriority="69"/>
-    <w:lsdException w:name="Dark List Accent 4" w:uiPriority="70"/>
-    <w:lsdException w:name="Colorful Shading Accent 4" w:uiPriority="71"/>
-    <w:lsdException w:name="Colorful List Accent 4" w:uiPriority="72"/>
-    <w:lsdException w:name="Colorful Grid Accent 4" w:uiPriority="73"/>
-    <w:lsdException w:name="Light Shading Accent 5" w:uiPriority="60"/>
-    <w:lsdException w:name="Light List Accent 5" w:uiPriority="61"/>
-    <w:lsdException w:name="Light Grid Accent 5" w:uiPriority="62"/>
-    <w:lsdException w:name="Medium Shading 1 Accent 5" w:uiPriority="63"/>
-    <w:lsdException w:name="Medium Shading 2 Accent 5" w:uiPriority="64"/>
-    <w:lsdException w:name="Medium List 1 Accent 5" w:uiPriority="65"/>
-    <w:lsdException w:name="Medium List 2 Accent 5" w:uiPriority="66"/>
-    <w:lsdException w:name="Medium Grid 1 Accent 5" w:uiPriority="67"/>
-    <w:lsdException w:name="Medium Grid 2 Accent 5" w:uiPriority="68"/>
-    <w:lsdException w:name="Medium Grid 3 Accent 5" w:uiPriority="69"/>
-    <w:lsdException w:name="Dark List Accent 5" w:uiPriority="70"/>
-    <w:lsdException w:name="Colorful Shading Accent 5" w:uiPriority="71"/>
-    <w:lsdException w:name="Colorful List Accent 5" w:uiPriority="72"/>
-    <w:lsdException w:name="Colorful Grid Accent 5" w:uiPriority="73"/>
-    <w:lsdException w:name="Light Shading Accent 6" w:uiPriority="60"/>
-    <w:lsdException w:name="Light List Accent 6" w:uiPriority="61"/>
-    <w:lsdException w:name="Light Grid Accent 6" w:uiPriority="62"/>
-    <w:lsdException w:name="Medium Shading 1 Accent 6" w:uiPriority="63"/>
-    <w:lsdException w:name="Medium Shading 2 Accent 6" w:uiPriority="64"/>
-    <w:lsdException w:name="Medium List 1 Accent 6" w:uiPriority="65"/>
-    <w:lsdException w:name="Medium List 2 Accent 6" w:uiPriority="66"/>
-    <w:lsdException w:name="Medium Grid 1 Accent 6" w:uiPriority="67"/>
-    <w:lsdException w:name="Medium Grid 2 Accent 6" w:uiPriority="68"/>
-    <w:lsdException w:name="Medium Grid 3 Accent 6" w:uiPriority="69"/>
-    <w:lsdException w:name="Dark List Accent 6" w:uiPriority="70"/>
-    <w:lsdException w:name="Colorful Shading Accent 6" w:uiPriority="71"/>
-    <w:lsdException w:name="Colorful List Accent 6" w:uiPriority="72"/>
-    <w:lsdException w:name="Colorful Grid Accent 6" w:uiPriority="73"/>
-    <w:lsdException w:name="Subtle Emphasis" w:uiPriority="19" w:qFormat="1"/>
-    <w:lsdException w:name="Intense Emphasis" w:uiPriority="21" w:qFormat="1"/>
-    <w:lsdException w:name="Subtle Reference" w:uiPriority="31" w:qFormat="1"/>
-    <w:lsdException w:name="Intense Reference" w:uiPriority="32" w:qFormat="1"/>
-    <w:lsdException w:name="Book Title" w:uiPriority="33" w:qFormat="1"/>
-    <w:lsdException w:name="Bibliography" w:semiHidden="1" w:uiPriority="37" w:unhideWhenUsed="1"/>
-    <w:lsdException w:name="TOC Heading" w:semiHidden="1" w:uiPriority="39" w:unhideWhenUsed="1" w:qFormat="1"/>
-    <w:lsdException w:name="Plain Table 1" w:uiPriority="41"/>
-    <w:lsdException w:name="Plain Table 2" w:uiPriority="42"/>
-    <w:lsdException w:name="Plain Table 3" w:uiPriority="43"/>
-    <w:lsdException w:name="Plain Table 4" w:uiPriority="44"/>
-    <w:lsdException w:name="Plain Table 5" w:uiPriority="45"/>
-    <w:lsdException w:name="Grid Table Light" w:uiPriority="40"/>
-    <w:lsdException w:name="Grid Table 1 Light" w:uiPriority="46"/>
-    <w:lsdException w:name="Grid Table 2" w:uiPriority="47"/>
-    <w:lsdException w:name="Grid Table 3" w:uiPriority="48"/>
-    <w:lsdException w:name="Grid Table 4" w:uiPriority="49"/>
-    <w:lsdException w:name="Grid Table 5 Dark" w:uiPriority="50"/>
-    <w:lsdException w:name="Grid Table 6 Colorful" w:uiPriority="51"/>
-    <w:lsdException w:name="Grid Table 7 Colorful" w:uiPriority="52"/>
-    <w:lsdException w:name="Grid Table 1 Light Accent 1" w:uiPriority="46"/>
-    <w:lsdException w:name="Grid Table 2 Accent 1" w:uiPriority="47"/>
-    <w:lsdException w:name="Grid Table 3 Accent 1" w:uiPriority="48"/>
-    <w:lsdException w:name="Grid Table 4 Accent 1" w:uiPriority="49"/>
-    <w:lsdException w:name="Grid Table 5 Dark Accent 1" w:uiPriority="50"/>
-    <w:lsdException w:name="Grid Table 6 Colorful Accent 1" w:uiPriority="51"/>
-    <w:lsdException w:name="Grid Table 7 Colorful Accent 1" w:uiPriority="52"/>
-    <w:lsdException w:name="Grid Table 1 Light Accent 2" w:uiPriority="46"/>
-    <w:lsdException w:name="Grid Table 2 Accent 2" w:uiPriority="47"/>
-    <w:lsdException w:name="Grid Table 3 Accent 2" w:uiPriority="48"/>
-    <w:lsdException w:name="Grid Table 4 Accent 2" w:uiPriority="49"/>
-    <w:lsdException w:name="Grid Table 5 Dark Accent 2" w:uiPriority="50"/>
-    <w:lsdException w:name="Grid Table 6 Colorful Accent 2" w:uiPriority="51"/>
-    <w:lsdException w:name="Grid Table 7 Colorful Accent 2" w:uiPriority="52"/>
-    <w:lsdException w:name="Grid Table 1 Light Accent 3" w:uiPriority="46"/>
-    <w:lsdException w:name="Grid Table 2 Accent 3" w:uiPriority="47"/>
-    <w:lsdException w:name="Grid Table 3 Accent 3" w:uiPriority="48"/>
-    <w:lsdException w:name="Grid Table 4 Accent 3" w:uiPriority="49"/>
-    <w:lsdException w:name="Grid Table 5 Dark Accent 3" w:uiPriority="50"/>
-    <w:lsdException w:name="Grid Table 6 Colorful Accent 3" w:uiPriority="51"/>
-    <w:lsdException w:name="Grid Table 7 Colorful Accent 3" w:uiPriority="52"/>
-    <w:lsdException w:name="Grid Table 1 Light Accent 4" w:uiPriority="46"/>
-    <w:lsdException w:name="Grid Table 2 Accent 4" w:uiPriority="47"/>
-    <w:lsdException w:name="Grid Table 3 Accent 4" w:uiPriority="48"/>
-    <w:lsdException w:name="Grid Table 4 Accent 4" w:uiPriority="49"/>
-    <w:lsdException w:name="Grid Table 5 Dark Accent 4" w:uiPriority="50"/>
-    <w:lsdException w:name="Grid Table 6 Colorful Accent 4" w:uiPriority="51"/>
-    <w:lsdException w:name="Grid Table 7 Colorful Accent 4" w:uiPriority="52"/>
-    <w:lsdException w:name="Grid Table 1 Light Accent 5" w:uiPriority="46"/>
-    <w:lsdException w:name="Grid Table 2 Accent 5" w:uiPriority="47"/>
-    <w:lsdException w:name="Grid Table 3 Accent 5" w:uiPriority="48"/>
-    <w:lsdException w:name="Grid Table 4 Accent 5" w:uiPriority="49"/>
-    <w:lsdException w:name="Grid Table 5 Dark Accent 5" w:uiPriority="50"/>
-    <w:lsdException w:name="Grid Table 6 Colorful Accent 5" w:uiPriority="51"/>
-    <w:lsdException w:name="Grid Table 7 Colorful Accent 5" w:uiPriority="52"/>
-    <w:lsdException w:name="Grid Table 1 Light Accent 6" w:uiPriority="46"/>
-    <w:lsdException w:name="Grid Table 2 Accent 6" w:uiPriority="47"/>
-    <w:lsdException w:name="Grid Table 3 Accent 6" w:uiPriority="48"/>
-    <w:lsdException w:name="Grid Table 4 Accent 6" w:uiPriority="49"/>
-    <w:lsdException w:name="Grid Table 5 Dark Accent 6" w:uiPriority="50"/>
-    <w:lsdException w:name="Grid Table 6 Colorful Accent 6" w:uiPriority="51"/>
-    <w:lsdException w:name="Grid Table 7 Colorful Accent 6" w:uiPriority="52"/>
-    <w:lsdException w:name="List Table 1 Light" w:uiPriority="46"/>
-    <w:lsdException w:name="List Table 2" w:uiPriority="47"/>
-    <w:lsdException w:name="List Table 3" w:uiPriority="48"/>
-    <w:lsdException w:name="List Table 4" w:uiPriority="49"/>
-    <w:lsdException w:name="List Table 5 Dark" w:uiPriority="50"/>
-    <w:lsdException w:name="List Table 6 Colorful" w:uiPriority="51"/>
-    <w:lsdException w:name="List Table 7 Colorful" w:uiPriority="52"/>
-    <w:lsdException w:name="List Table 1 Light Accent 1" w:uiPriority="46"/>
-    <w:lsdException w:name="List Table 2 Accent 1" w:uiPriority="47"/>
-    <w:lsdException w:name="List Table 3 Accent 1" w:uiPriority="48"/>
-    <w:lsdException w:name="List Table 4 Accent 1" w:uiPriority="49"/>
-    <w:lsdException w:name="List Table 5 Dark Accent 1" w:uiPriority="50"/>
-    <w:lsdException w:name="List Table 6 Colorful Accent 1" w:uiPriority="51"/>
-    <w:lsdException w:name="List Table 7 Colorful Accent 1" w:uiPriority="52"/>
-    <w:lsdException w:name="List Table 1 Light Accent 2" w:uiPriority="46"/>
-    <w:lsdException w:name="List Table 2 Accent 2" w:uiPriority="47"/>
-    <w:lsdException w:name="List Table 3 Accent 2" w:uiPriority="48"/>
-    <w:lsdException w:name="List Table 4 Accent 2" w:uiPriority="49"/>
-    <w:lsdException w:name="List Table 5 Dark Accent 2" w:uiPriority="50"/>
-    <w:lsdException w:name="List Table 6 Colorful Accent 2" w:uiPriority="51"/>
-    <w:lsdException w:name="List Table 7 Colorful Accent 2" w:uiPriority="52"/>
-    <w:lsdException w:name="List Table 1 Light Accent 3" w:uiPriority="46"/>
-    <w:lsdException w:name="List Table 2 Accent 3" w:uiPriority="47"/>
-    <w:lsdException w:name="List Table 3 Accent 3" w:uiPriority="48"/>
-    <w:lsdException w:name="List Table 4 Accent 3" w:uiPriority="49"/>
-    <w:lsdException w:name="List Table 5 Dark Accent 3" w:uiPriority="50"/>
-    <w:lsdException w:name="List Table 6 Colorful Accent 3" w:uiPriority="51"/>
-    <w:lsdException w:name="List Table 7 Colorful Accent 3" w:uiPriority="52"/>
-    <w:lsdException w:name="List Table 1 Light Accent 4" w:uiPriority="46"/>
-    <w:lsdException w:name="List Table 2 Accent 4" w:uiPriority="47"/>
-    <w:lsdException w:name="List Table 3 Accent 4" w:uiPriority="48"/>
-    <w:lsdException w:name="List Table 4 Accent 4" w:uiPriority="49"/>
-    <w:lsdException w:name="List Table 5 Dark Accent 4" w:uiPriority="50"/>
-    <w:lsdException w:name="List Table 6 Colorful Accent 4" w:uiPriority="51"/>
-    <w:lsdException w:name="List Table 7 Colorful Accent 4" w:uiPriority="52"/>
-    <w:lsdException w:name="List Table 1 Light Accent 5" w:uiPriority="46"/>
-    <w:lsdException w:name="List Table 2 Accent 5" w:uiPriority="47"/>
-    <w:lsdException w:name="List Table 3 Accent 5" w:uiPriority="48"/>
-    <w:lsdException w:name="List Table 4 Accent 5" w:uiPriority="49"/>
-    <w:lsdException w:name="List Table 5 Dark Accent 5" w:uiPriority="50"/>
-    <w:lsdException w:name="List Table 6 Colorful Accent 5" w:uiPriority="51"/>
-    <w:lsdException w:name="List Table 7 Colorful Accent 5" w:uiPriority="52"/>
-    <w:lsdException w:name="List Table 1 Light Accent 6" w:uiPriority="46"/>
-    <w:lsdException w:name="List Table 2 Accent 6" w:uiPriority="47"/>
-    <w:lsdException w:name="List Table 3 Accent 6" w:uiPriority="48"/>
-    <w:lsdException w:name="List Table 4 Accent 6" w:uiPriority="49"/>
-    <w:lsdException w:name="List Table 5 Dark Accent 6" w:uiPriority="50"/>
-    <w:lsdException w:name="List Table 6 Colorful Accent 6" w:uiPriority="51"/>
-    <w:lsdException w:name="List Table 7 Colorful Accent 6" w:uiPriority="52"/>
+  <w:latentStyles w:defLockedState="0" w:defUIPriority="0" w:defSemiHidden="1" w:defUnhideWhenUsed="1" w:defQFormat="0" w:count="267">
+    <w:lsdException w:name="Normal" w:semiHidden="0" w:unhideWhenUsed="0" w:qFormat="1"/>
+    <w:lsdException w:name="heading 1" w:semiHidden="0" w:unhideWhenUsed="0" w:qFormat="1"/>
+    <w:lsdException w:name="heading 2" w:semiHidden="0" w:unhideWhenUsed="0" w:qFormat="1"/>
+    <w:lsdException w:name="heading 3" w:semiHidden="0" w:unhideWhenUsed="0" w:qFormat="1"/>
+    <w:lsdException w:name="heading 4" w:qFormat="1"/>
+    <w:lsdException w:name="heading 5" w:qFormat="1"/>
+    <w:lsdException w:name="heading 6" w:qFormat="1"/>
+    <w:lsdException w:name="heading 7" w:qFormat="1"/>
+    <w:lsdException w:name="heading 8" w:qFormat="1"/>
+    <w:lsdException w:name="heading 9" w:qFormat="1"/>
+    <w:lsdException w:name="caption" w:qFormat="1"/>
+    <w:lsdException w:name="List Number" w:semiHidden="0" w:unhideWhenUsed="0"/>
+    <w:lsdException w:name="List 4" w:semiHidden="0" w:unhideWhenUsed="0"/>
+    <w:lsdException w:name="List 5" w:semiHidden="0" w:unhideWhenUsed="0"/>
+    <w:lsdException w:name="Title" w:semiHidden="0" w:unhideWhenUsed="0" w:qFormat="1"/>
+    <w:lsdException w:name="Subtitle" w:semiHidden="0" w:unhideWhenUsed="0" w:qFormat="1"/>
+    <w:lsdException w:name="Salutation" w:semiHidden="0" w:unhideWhenUsed="0"/>
+    <w:lsdException w:name="Date" w:semiHidden="0" w:unhideWhenUsed="0"/>
+    <w:lsdException w:name="Body Text First Indent" w:semiHidden="0" w:unhideWhenUsed="0"/>
+    <w:lsdException w:name="Strong" w:semiHidden="0" w:unhideWhenUsed="0" w:qFormat="1"/>
+    <w:lsdException w:name="Emphasis" w:semiHidden="0" w:unhideWhenUsed="0" w:qFormat="1"/>
+    <w:lsdException w:name="Table Grid" w:semiHidden="0" w:unhideWhenUsed="0"/>
+    <w:lsdException w:name="Placeholder Text" w:uiPriority="99" w:unhideWhenUsed="0"/>
+    <w:lsdException w:name="No Spacing" w:semiHidden="0" w:uiPriority="1" w:unhideWhenUsed="0" w:qFormat="1"/>
+    <w:lsdException w:name="Light Shading" w:semiHidden="0" w:uiPriority="60" w:unhideWhenUsed="0"/>
+    <w:lsdException w:name="Light List" w:semiHidden="0" w:uiPriority="61" w:unhideWhenUsed="0"/>
+    <w:lsdException w:name="Light Grid" w:semiHidden="0" w:uiPriority="62" w:unhideWhenUsed="0"/>
+    <w:lsdException w:name="Medium Shading 1" w:semiHidden="0" w:uiPriority="63" w:unhideWhenUsed="0"/>
+    <w:lsdException w:name="Medium Shading 2" w:semiHidden="0" w:uiPriority="64" w:unhideWhenUsed="0"/>
+    <w:lsdException w:name="Medium List 1" w:semiHidden="0" w:uiPriority="65" w:unhideWhenUsed="0"/>
+    <w:lsdException w:name="Medium List 2" w:semiHidden="0" w:uiPriority="66" w:unhideWhenUsed="0"/>
+    <w:lsdException w:name="Medium Grid 1" w:semiHidden="0" w:uiPriority="67" w:unhideWhenUsed="0"/>
+    <w:lsdException w:name="Medium Grid 2" w:semiHidden="0" w:uiPriority="68" w:unhideWhenUsed="0"/>
+    <w:lsdException w:name="Medium Grid 3" w:semiHidden="0" w:uiPriority="69" w:unhideWhenUsed="0"/>
+    <w:lsdException w:name="Dark List" w:semiHidden="0" w:uiPriority="70" w:unhideWhenUsed="0"/>
+    <w:lsdException w:name="Colorful Shading" w:semiHidden="0" w:uiPriority="71" w:unhideWhenUsed="0"/>
+    <w:lsdException w:name="Colorful List" w:semiHidden="0" w:uiPriority="72" w:unhideWhenUsed="0"/>
+    <w:lsdException w:name="Colorful Grid" w:semiHidden="0" w:uiPriority="73" w:unhideWhenUsed="0"/>
+    <w:lsdException w:name="Light Shading Accent 1" w:semiHidden="0" w:uiPriority="60" w:unhideWhenUsed="0"/>
+    <w:lsdException w:name="Light List Accent 1" w:semiHidden="0" w:uiPriority="61" w:unhideWhenUsed="0"/>
+    <w:lsdException w:name="Light Grid Accent 1" w:semiHidden="0" w:uiPriority="62" w:unhideWhenUsed="0"/>
+    <w:lsdException w:name="Medium Shading 1 Accent 1" w:semiHidden="0" w:uiPriority="63" w:unhideWhenUsed="0"/>
+    <w:lsdException w:name="Medium Shading 2 Accent 1" w:semiHidden="0" w:uiPriority="64" w:unhideWhenUsed="0"/>
+    <w:lsdException w:name="Medium List 1 Accent 1" w:semiHidden="0" w:uiPriority="65" w:unhideWhenUsed="0"/>
+    <w:lsdException w:name="Revision" w:uiPriority="99" w:unhideWhenUsed="0"/>
+    <w:lsdException w:name="List Paragraph" w:semiHidden="0" w:uiPriority="34" w:unhideWhenUsed="0" w:qFormat="1"/>
+    <w:lsdException w:name="Quote" w:semiHidden="0" w:uiPriority="29" w:unhideWhenUsed="0" w:qFormat="1"/>
+    <w:lsdException w:name="Intense Quote" w:semiHidden="0" w:uiPriority="30" w:unhideWhenUsed="0" w:qFormat="1"/>
+    <w:lsdException w:name="Medium List 2 Accent 1" w:semiHidden="0" w:uiPriority="66" w:unhideWhenUsed="0"/>
+    <w:lsdException w:name="Medium Grid 1 Accent 1" w:semiHidden="0" w:uiPriority="67" w:unhideWhenUsed="0"/>
+    <w:lsdException w:name="Medium Grid 2 Accent 1" w:semiHidden="0" w:uiPriority="68" w:unhideWhenUsed="0"/>
+    <w:lsdException w:name="Medium Grid 3 Accent 1" w:semiHidden="0" w:uiPriority="69" w:unhideWhenUsed="0"/>
+    <w:lsdException w:name="Dark List Accent 1" w:semiHidden="0" w:uiPriority="70" w:unhideWhenUsed="0"/>
+    <w:lsdException w:name="Colorful Shading Accent 1" w:semiHidden="0" w:uiPriority="71" w:unhideWhenUsed="0"/>
+    <w:lsdException w:name="Colorful List Accent 1" w:semiHidden="0" w:uiPriority="72" w:unhideWhenUsed="0"/>
+    <w:lsdException w:name="Colorful Grid Accent 1" w:semiHidden="0" w:uiPriority="73" w:unhideWhenUsed="0"/>
+    <w:lsdException w:name="Light Shading Accent 2" w:semiHidden="0" w:uiPriority="60" w:unhideWhenUsed="0"/>
+    <w:lsdException w:name="Light List Accent 2" w:semiHidden="0" w:uiPriority="61" w:unhideWhenUsed="0"/>
+    <w:lsdException w:name="Light Grid Accent 2" w:semiHidden="0" w:uiPriority="62" w:unhideWhenUsed="0"/>
+    <w:lsdException w:name="Medium Shading 1 Accent 2" w:semiHidden="0" w:uiPriority="63" w:unhideWhenUsed="0"/>
+    <w:lsdException w:name="Medium Shading 2 Accent 2" w:semiHidden="0" w:uiPriority="64" w:unhideWhenUsed="0"/>
+    <w:lsdException w:name="Medium List 1 Accent 2" w:semiHidden="0" w:uiPriority="65" w:unhideWhenUsed="0"/>
+    <w:lsdException w:name="Medium List 2 Accent 2" w:semiHidden="0" w:uiPriority="66" w:unhideWhenUsed="0"/>
+    <w:lsdException w:name="Medium Grid 1 Accent 2" w:semiHidden="0" w:uiPriority="67" w:unhideWhenUsed="0"/>
+    <w:lsdException w:name="Medium Grid 2 Accent 2" w:semiHidden="0" w:uiPriority="68" w:unhideWhenUsed="0"/>
+    <w:lsdException w:name="Medium Grid 3 Accent 2" w:semiHidden="0" w:uiPriority="69" w:unhideWhenUsed="0"/>
+    <w:lsdException w:name="Dark List Accent 2" w:semiHidden="0" w:uiPriority="70" w:unhideWhenUsed="0"/>
+    <w:lsdException w:name="Colorful Shading Accent 2" w:semiHidden="0" w:uiPriority="71" w:unhideWhenUsed="0"/>
+    <w:lsdException w:name="Colorful List Accent 2" w:semiHidden="0" w:uiPriority="72" w:unhideWhenUsed="0"/>
+    <w:lsdException w:name="Colorful Grid Accent 2" w:semiHidden="0" w:uiPriority="73" w:unhideWhenUsed="0"/>
+    <w:lsdException w:name="Light Shading Accent 3" w:semiHidden="0" w:uiPriority="60" w:unhideWhenUsed="0"/>
+    <w:lsdException w:name="Light List Accent 3" w:semiHidden="0" w:uiPriority="61" w:unhideWhenUsed="0"/>
+    <w:lsdException w:name="Light Grid Accent 3" w:semiHidden="0" w:uiPriority="62" w:unhideWhenUsed="0"/>
+    <w:lsdException w:name="Medium Shading 1 Accent 3" w:semiHidden="0" w:uiPriority="63" w:unhideWhenUsed="0"/>
+    <w:lsdException w:name="Medium Shading 2 Accent 3" w:semiHidden="0" w:uiPriority="64" w:unhideWhenUsed="0"/>
+    <w:lsdException w:name="Medium List 1 Accent 3" w:semiHidden="0" w:uiPriority="65" w:unhideWhenUsed="0"/>
+    <w:lsdException w:name="Medium List 2 Accent 3" w:semiHidden="0" w:uiPriority="66" w:unhideWhenUsed="0"/>
+    <w:lsdException w:name="Medium Grid 1 Accent 3" w:semiHidden="0" w:uiPriority="67" w:unhideWhenUsed="0"/>
+    <w:lsdException w:name="Medium Grid 2 Accent 3" w:semiHidden="0" w:uiPriority="68" w:unhideWhenUsed="0"/>
+    <w:lsdException w:name="Medium Grid 3 Accent 3" w:semiHidden="0" w:uiPriority="69" w:unhideWhenUsed="0"/>
+    <w:lsdException w:name="Dark List Accent 3" w:semiHidden="0" w:uiPriority="70" w:unhideWhenUsed="0"/>
+    <w:lsdException w:name="Colorful Shading Accent 3" w:semiHidden="0" w:uiPriority="71" w:unhideWhenUsed="0"/>
+    <w:lsdException w:name="Colorful List Accent 3" w:semiHidden="0" w:uiPriority="72" w:unhideWhenUsed="0"/>
+    <w:lsdException w:name="Colorful Grid Accent 3" w:semiHidden="0" w:uiPriority="73" w:unhideWhenUsed="0"/>
+    <w:lsdException w:name="Light Shading Accent 4" w:semiHidden="0" w:uiPriority="60" w:unhideWhenUsed="0"/>
+    <w:lsdException w:name="Light List Accent 4" w:semiHidden="0" w:uiPriority="61" w:unhideWhenUsed="0"/>
+    <w:lsdException w:name="Light Grid Accent 4" w:semiHidden="0" w:uiPriority="62" w:unhideWhenUsed="0"/>
+    <w:lsdException w:name="Medium Shading 1 Accent 4" w:semiHidden="0" w:uiPriority="63" w:unhideWhenUsed="0"/>
+    <w:lsdException w:name="Medium Shading 2 Accent 4" w:semiHidden="0" w:uiPriority="64" w:unhideWhenUsed="0"/>
+    <w:lsdException w:name="Medium List 1 Accent 4" w:semiHidden="0" w:uiPriority="65" w:unhideWhenUsed="0"/>
+    <w:lsdException w:name="Medium List 2 Accent 4" w:semiHidden="0" w:uiPriority="66" w:unhideWhenUsed="0"/>
+    <w:lsdException w:name="Medium Grid 1 Accent 4" w:semiHidden="0" w:uiPriority="67" w:unhideWhenUsed="0"/>
+    <w:lsdException w:name="Medium Grid 2 Accent 4" w:semiHidden="0" w:uiPriority="68" w:unhideWhenUsed="0"/>
+    <w:lsdException w:name="Medium Grid 3 Accent 4" w:semiHidden="0" w:uiPriority="69" w:unhideWhenUsed="0"/>
+    <w:lsdException w:name="Dark List Accent 4" w:semiHidden="0" w:uiPriority="70" w:unhideWhenUsed="0"/>
+    <w:lsdException w:name="Colorful Shading Accent 4" w:semiHidden="0" w:uiPriority="71" w:unhideWhenUsed="0"/>
+    <w:lsdException w:name="Colorful List Accent 4" w:semiHidden="0" w:uiPriority="72" w:unhideWhenUsed="0"/>
+    <w:lsdException w:name="Colorful Grid Accent 4" w:semiHidden="0" w:uiPriority="73" w:unhideWhenUsed="0"/>
+    <w:lsdException w:name="Light Shading Accent 5" w:semiHidden="0" w:uiPriority="60" w:unhideWhenUsed="0"/>
+    <w:lsdException w:name="Light List Accent 5" w:semiHidden="0" w:uiPriority="61" w:unhideWhenUsed="0"/>
+    <w:lsdException w:name="Light Grid Accent 5" w:semiHidden="0" w:uiPriority="62" w:unhideWhenUsed="0"/>
+    <w:lsdException w:name="Medium Shading 1 Accent 5" w:semiHidden="0" w:uiPriority="63" w:unhideWhenUsed="0"/>
+    <w:lsdException w:name="Medium Shading 2 Accent 5" w:semiHidden="0" w:uiPriority="64" w:unhideWhenUsed="0"/>
+    <w:lsdException w:name="Medium List 1 Accent 5" w:semiHidden="0" w:uiPriority="65" w:unhideWhenUsed="0"/>
+    <w:lsdException w:name="Medium List 2 Accent 5" w:semiHidden="0" w:uiPriority="66" w:unhideWhenUsed="0"/>
+    <w:lsdException w:name="Medium Grid 1 Accent 5" w:semiHidden="0" w:uiPriority="67" w:unhideWhenUsed="0"/>
+    <w:lsdException w:name="Medium Grid 2 Accent 5" w:semiHidden="0" w:uiPriority="68" w:unhideWhenUsed="0"/>
+    <w:lsdException w:name="Medium Grid 3 Accent 5" w:semiHidden="0" w:uiPriority="69" w:unhideWhenUsed="0"/>
+    <w:lsdException w:name="Dark List Accent 5" w:semiHidden="0" w:uiPriority="70" w:unhideWhenUsed="0"/>
+    <w:lsdException w:name="Colorful Shading Accent 5" w:semiHidden="0" w:uiPriority="71" w:unhideWhenUsed="0"/>
+    <w:lsdException w:name="Colorful List Accent 5" w:semiHidden="0" w:uiPriority="72" w:unhideWhenUsed="0"/>
+    <w:lsdException w:name="Colorful Grid Accent 5" w:semiHidden="0" w:uiPriority="73" w:unhideWhenUsed="0"/>
+    <w:lsdException w:name="Light Shading Accent 6" w:semiHidden="0" w:uiPriority="60" w:unhideWhenUsed="0"/>
+    <w:lsdException w:name="Light List Accent 6" w:semiHidden="0" w:uiPriority="61" w:unhideWhenUsed="0"/>
+    <w:lsdException w:name="Light Grid Accent 6" w:semiHidden="0" w:uiPriority="62" w:unhideWhenUsed="0"/>
+    <w:lsdException w:name="Medium Shading 1 Accent 6" w:semiHidden="0" w:uiPriority="63" w:unhideWhenUsed="0"/>
+    <w:lsdException w:name="Medium Shading 2 Accent 6" w:semiHidden="0" w:uiPriority="64" w:unhideWhenUsed="0"/>
+    <w:lsdException w:name="Medium List 1 Accent 6" w:semiHidden="0" w:uiPriority="65" w:unhideWhenUsed="0"/>
+    <w:lsdException w:name="Medium List 2 Accent 6" w:semiHidden="0" w:uiPriority="66" w:unhideWhenUsed="0"/>
+    <w:lsdException w:name="Medium Grid 1 Accent 6" w:semiHidden="0" w:uiPriority="67" w:unhideWhenUsed="0"/>
+    <w:lsdException w:name="Medium Grid 2 Accent 6" w:semiHidden="0" w:uiPriority="68" w:unhideWhenUsed="0"/>
+    <w:lsdException w:name="Medium Grid 3 Accent 6" w:semiHidden="0" w:uiPriority="69" w:unhideWhenUsed="0"/>
+    <w:lsdException w:name="Dark List Accent 6" w:semiHidden="0" w:uiPriority="70" w:unhideWhenUsed="0"/>
+    <w:lsdException w:name="Colorful Shading Accent 6" w:semiHidden="0" w:uiPriority="71" w:unhideWhenUsed="0"/>
+    <w:lsdException w:name="Colorful List Accent 6" w:semiHidden="0" w:uiPriority="72" w:unhideWhenUsed="0"/>
+    <w:lsdException w:name="Colorful Grid Accent 6" w:semiHidden="0" w:uiPriority="73" w:unhideWhenUsed="0"/>
+    <w:lsdException w:name="Subtle Emphasis" w:semiHidden="0" w:uiPriority="19" w:unhideWhenUsed="0" w:qFormat="1"/>
+    <w:lsdException w:name="Intense Emphasis" w:semiHidden="0" w:uiPriority="21" w:unhideWhenUsed="0" w:qFormat="1"/>
+    <w:lsdException w:name="Subtle Reference" w:semiHidden="0" w:uiPriority="31" w:unhideWhenUsed="0" w:qFormat="1"/>
+    <w:lsdException w:name="Intense Reference" w:semiHidden="0" w:uiPriority="32" w:unhideWhenUsed="0" w:qFormat="1"/>
+    <w:lsdException w:name="Book Title" w:semiHidden="0" w:uiPriority="33" w:unhideWhenUsed="0" w:qFormat="1"/>
+    <w:lsdException w:name="Bibliography" w:uiPriority="37"/>
+    <w:lsdException w:name="TOC Heading" w:uiPriority="39" w:qFormat="1"/>
   </w:latentStyles>
-  <w:style w:type="paragraph" w:default="1" w:styleId="Normal">
+  <w:style w:type="paragraph" w:default="1" w:styleId="a">
     <w:name w:val="Normal"/>
     <w:qFormat/>
     <w:rsid w:val="00ED3504"/>
@@ -5638,11 +5838,11 @@
       <w:szCs w:val="24"/>
     </w:rPr>
   </w:style>
-  <w:style w:type="paragraph" w:styleId="Heading1">
+  <w:style w:type="paragraph" w:styleId="1">
     <w:name w:val="heading 1"/>
-    <w:basedOn w:val="Normal"/>
-    <w:next w:val="Normal"/>
-    <w:link w:val="Heading1Char"/>
+    <w:basedOn w:val="a"/>
+    <w:next w:val="a"/>
+    <w:link w:val="10"/>
     <w:qFormat/>
     <w:rsid w:val="000E532F"/>
     <w:pPr>
@@ -5658,11 +5858,11 @@
       <w:szCs w:val="32"/>
     </w:rPr>
   </w:style>
-  <w:style w:type="paragraph" w:styleId="Heading2">
+  <w:style w:type="paragraph" w:styleId="2">
     <w:name w:val="heading 2"/>
-    <w:basedOn w:val="Normal"/>
-    <w:next w:val="Normal"/>
-    <w:link w:val="Heading2Char"/>
+    <w:basedOn w:val="a"/>
+    <w:next w:val="a"/>
+    <w:link w:val="20"/>
     <w:qFormat/>
     <w:rsid w:val="000E532F"/>
     <w:pPr>
@@ -5679,11 +5879,11 @@
       <w:szCs w:val="28"/>
     </w:rPr>
   </w:style>
-  <w:style w:type="paragraph" w:styleId="Heading3">
+  <w:style w:type="paragraph" w:styleId="3">
     <w:name w:val="heading 3"/>
-    <w:basedOn w:val="Normal"/>
-    <w:next w:val="Normal"/>
-    <w:link w:val="Heading3Char"/>
+    <w:basedOn w:val="a"/>
+    <w:next w:val="a"/>
+    <w:link w:val="30"/>
     <w:qFormat/>
     <w:rsid w:val="000E532F"/>
     <w:pPr>
@@ -5698,11 +5898,11 @@
       <w:szCs w:val="26"/>
     </w:rPr>
   </w:style>
-  <w:style w:type="paragraph" w:styleId="Heading4">
+  <w:style w:type="paragraph" w:styleId="4">
     <w:name w:val="heading 4"/>
-    <w:basedOn w:val="Normal"/>
-    <w:next w:val="Normal"/>
-    <w:link w:val="Heading4Char"/>
+    <w:basedOn w:val="a"/>
+    <w:next w:val="a"/>
+    <w:link w:val="40"/>
     <w:semiHidden/>
     <w:unhideWhenUsed/>
     <w:qFormat/>
@@ -5720,17 +5920,18 @@
       <w:szCs w:val="28"/>
     </w:rPr>
   </w:style>
-  <w:style w:type="character" w:default="1" w:styleId="DefaultParagraphFont">
+  <w:style w:type="character" w:default="1" w:styleId="a0">
     <w:name w:val="Default Paragraph Font"/>
     <w:uiPriority w:val="1"/>
     <w:semiHidden/>
     <w:unhideWhenUsed/>
   </w:style>
-  <w:style w:type="table" w:default="1" w:styleId="TableNormal">
+  <w:style w:type="table" w:default="1" w:styleId="a1">
     <w:name w:val="Normal Table"/>
     <w:uiPriority w:val="99"/>
     <w:semiHidden/>
     <w:unhideWhenUsed/>
+    <w:qFormat/>
     <w:tblPr>
       <w:tblInd w:w="0" w:type="dxa"/>
       <w:tblCellMar>
@@ -5741,13 +5942,13 @@
       </w:tblCellMar>
     </w:tblPr>
   </w:style>
-  <w:style w:type="numbering" w:default="1" w:styleId="NoList">
+  <w:style w:type="numbering" w:default="1" w:styleId="a2">
     <w:name w:val="No List"/>
     <w:uiPriority w:val="99"/>
     <w:semiHidden/>
     <w:unhideWhenUsed/>
   </w:style>
-  <w:style w:type="paragraph" w:styleId="Header">
+  <w:style w:type="paragraph" w:styleId="a3">
     <w:name w:val="header"/>
     <w:rsid w:val="000E532F"/>
     <w:pPr>
@@ -5763,7 +5964,7 @@
       <w:szCs w:val="24"/>
     </w:rPr>
   </w:style>
-  <w:style w:type="paragraph" w:styleId="Footer">
+  <w:style w:type="paragraph" w:styleId="a4">
     <w:name w:val="footer"/>
     <w:rsid w:val="000E532F"/>
     <w:pPr>
@@ -5790,9 +5991,9 @@
       <w:lang w:val="en-US"/>
     </w:rPr>
   </w:style>
-  <w:style w:type="character" w:customStyle="1" w:styleId="Heading1Char">
-    <w:name w:val="Heading 1 Char"/>
-    <w:link w:val="Heading1"/>
+  <w:style w:type="character" w:customStyle="1" w:styleId="10">
+    <w:name w:val="Заглавие 1 Знак"/>
+    <w:link w:val="1"/>
     <w:rsid w:val="000E532F"/>
     <w:rPr>
       <w:rFonts w:ascii="Calibri" w:hAnsi="Calibri"/>
@@ -5804,9 +6005,9 @@
       <w:lang w:val="en-US" w:eastAsia="en-US" w:bidi="ar-SA"/>
     </w:rPr>
   </w:style>
-  <w:style w:type="table" w:styleId="TableGrid">
+  <w:style w:type="table" w:styleId="a5">
     <w:name w:val="Table Grid"/>
-    <w:basedOn w:val="TableNormal"/>
+    <w:basedOn w:val="a1"/>
     <w:rsid w:val="00193E4B"/>
     <w:tblPr>
       <w:tblInd w:w="0" w:type="dxa"/>
@@ -5826,10 +6027,10 @@
       </w:tblCellMar>
     </w:tblPr>
   </w:style>
-  <w:style w:type="paragraph" w:styleId="BalloonText">
+  <w:style w:type="paragraph" w:styleId="a6">
     <w:name w:val="Balloon Text"/>
-    <w:basedOn w:val="Normal"/>
-    <w:link w:val="BalloonTextChar"/>
+    <w:basedOn w:val="a"/>
+    <w:link w:val="a7"/>
     <w:rsid w:val="00193E4B"/>
     <w:rPr>
       <w:rFonts w:ascii="Tahoma" w:hAnsi="Tahoma" w:cs="Tahoma"/>
@@ -5837,9 +6038,9 @@
       <w:szCs w:val="16"/>
     </w:rPr>
   </w:style>
-  <w:style w:type="character" w:customStyle="1" w:styleId="BalloonTextChar">
-    <w:name w:val="Balloon Text Char"/>
-    <w:link w:val="BalloonText"/>
+  <w:style w:type="character" w:customStyle="1" w:styleId="a7">
+    <w:name w:val="Изнесен текст Знак"/>
+    <w:link w:val="a6"/>
     <w:rsid w:val="00193E4B"/>
     <w:rPr>
       <w:rFonts w:ascii="Tahoma" w:hAnsi="Tahoma" w:cs="Tahoma"/>
@@ -5847,7 +6048,7 @@
       <w:szCs w:val="16"/>
     </w:rPr>
   </w:style>
-  <w:style w:type="character" w:styleId="Hyperlink">
+  <w:style w:type="character" w:styleId="a8">
     <w:name w:val="Hyperlink"/>
     <w:rsid w:val="009128CD"/>
     <w:rPr>
@@ -5855,10 +6056,10 @@
       <w:u w:val="single"/>
     </w:rPr>
   </w:style>
-  <w:style w:type="paragraph" w:styleId="DocumentMap">
+  <w:style w:type="paragraph" w:styleId="a9">
     <w:name w:val="Document Map"/>
-    <w:basedOn w:val="Normal"/>
-    <w:link w:val="DocumentMapChar"/>
+    <w:basedOn w:val="a"/>
+    <w:link w:val="aa"/>
     <w:rsid w:val="003A4BA8"/>
     <w:rPr>
       <w:rFonts w:ascii="Tahoma" w:hAnsi="Tahoma" w:cs="Tahoma"/>
@@ -5866,9 +6067,9 @@
       <w:szCs w:val="16"/>
     </w:rPr>
   </w:style>
-  <w:style w:type="character" w:customStyle="1" w:styleId="DocumentMapChar">
-    <w:name w:val="Document Map Char"/>
-    <w:link w:val="DocumentMap"/>
+  <w:style w:type="character" w:customStyle="1" w:styleId="aa">
+    <w:name w:val="План на документа Знак"/>
+    <w:link w:val="a9"/>
     <w:rsid w:val="003A4BA8"/>
     <w:rPr>
       <w:rFonts w:ascii="Tahoma" w:hAnsi="Tahoma" w:cs="Tahoma"/>
@@ -5876,7 +6077,7 @@
       <w:szCs w:val="16"/>
     </w:rPr>
   </w:style>
-  <w:style w:type="character" w:styleId="FollowedHyperlink">
+  <w:style w:type="character" w:styleId="ab">
     <w:name w:val="FollowedHyperlink"/>
     <w:rsid w:val="0051316B"/>
     <w:rPr>
@@ -5884,9 +6085,9 @@
       <w:u w:val="single"/>
     </w:rPr>
   </w:style>
-  <w:style w:type="character" w:customStyle="1" w:styleId="Heading4Char">
-    <w:name w:val="Heading 4 Char"/>
-    <w:link w:val="Heading4"/>
+  <w:style w:type="character" w:customStyle="1" w:styleId="40">
+    <w:name w:val="Заглавие 4 Знак"/>
+    <w:link w:val="4"/>
     <w:semiHidden/>
     <w:rsid w:val="008B0C41"/>
     <w:rPr>
@@ -5898,7 +6099,7 @@
       <w:lang w:eastAsia="en-US"/>
     </w:rPr>
   </w:style>
-  <w:style w:type="character" w:styleId="Strong">
+  <w:style w:type="character" w:styleId="ac">
     <w:name w:val="Strong"/>
     <w:qFormat/>
     <w:rsid w:val="00B73A88"/>
@@ -5907,9 +6108,9 @@
       <w:bCs/>
     </w:rPr>
   </w:style>
-  <w:style w:type="character" w:customStyle="1" w:styleId="Heading2Char">
-    <w:name w:val="Heading 2 Char"/>
-    <w:link w:val="Heading2"/>
+  <w:style w:type="character" w:customStyle="1" w:styleId="20">
+    <w:name w:val="Заглавие 2 Знак"/>
+    <w:link w:val="2"/>
     <w:rsid w:val="00ED3504"/>
     <w:rPr>
       <w:rFonts w:ascii="Calibri" w:hAnsi="Calibri" w:cs="Arial"/>
@@ -5921,9 +6122,9 @@
       <w:lang w:eastAsia="en-US"/>
     </w:rPr>
   </w:style>
-  <w:style w:type="character" w:customStyle="1" w:styleId="Heading3Char">
-    <w:name w:val="Heading 3 Char"/>
-    <w:link w:val="Heading3"/>
+  <w:style w:type="character" w:customStyle="1" w:styleId="30">
+    <w:name w:val="Заглавие 3 Знак"/>
+    <w:link w:val="3"/>
     <w:rsid w:val="00ED3504"/>
     <w:rPr>
       <w:rFonts w:ascii="Calibri" w:hAnsi="Calibri" w:cs="Arial"/>
@@ -5934,9 +6135,9 @@
       <w:lang w:eastAsia="en-US"/>
     </w:rPr>
   </w:style>
-  <w:style w:type="paragraph" w:styleId="ListParagraph">
+  <w:style w:type="paragraph" w:styleId="ad">
     <w:name w:val="List Paragraph"/>
-    <w:basedOn w:val="Normal"/>
+    <w:basedOn w:val="a"/>
     <w:uiPriority w:val="34"/>
     <w:qFormat/>
     <w:rsid w:val="004B4E58"/>
@@ -5944,6 +6145,63 @@
       <w:ind w:left="720"/>
       <w:contextualSpacing/>
     </w:pPr>
+  </w:style>
+  <w:style w:type="character" w:styleId="ae">
+    <w:name w:val="annotation reference"/>
+    <w:basedOn w:val="a0"/>
+    <w:semiHidden/>
+    <w:unhideWhenUsed/>
+    <w:rsid w:val="00625861"/>
+    <w:rPr>
+      <w:sz w:val="16"/>
+      <w:szCs w:val="16"/>
+    </w:rPr>
+  </w:style>
+  <w:style w:type="paragraph" w:styleId="af">
+    <w:name w:val="annotation text"/>
+    <w:basedOn w:val="a"/>
+    <w:link w:val="af0"/>
+    <w:semiHidden/>
+    <w:unhideWhenUsed/>
+    <w:rsid w:val="00625861"/>
+    <w:rPr>
+      <w:sz w:val="20"/>
+      <w:szCs w:val="20"/>
+    </w:rPr>
+  </w:style>
+  <w:style w:type="character" w:customStyle="1" w:styleId="af0">
+    <w:name w:val="Текст на коментар Знак"/>
+    <w:basedOn w:val="a0"/>
+    <w:link w:val="af"/>
+    <w:semiHidden/>
+    <w:rsid w:val="00625861"/>
+    <w:rPr>
+      <w:rFonts w:ascii="Calibri" w:hAnsi="Calibri"/>
+    </w:rPr>
+  </w:style>
+  <w:style w:type="paragraph" w:styleId="af1">
+    <w:name w:val="annotation subject"/>
+    <w:basedOn w:val="af"/>
+    <w:next w:val="af"/>
+    <w:link w:val="af2"/>
+    <w:semiHidden/>
+    <w:unhideWhenUsed/>
+    <w:rsid w:val="00625861"/>
+    <w:rPr>
+      <w:b/>
+      <w:bCs/>
+    </w:rPr>
+  </w:style>
+  <w:style w:type="character" w:customStyle="1" w:styleId="af2">
+    <w:name w:val="Предмет на коментар Знак"/>
+    <w:basedOn w:val="af0"/>
+    <w:link w:val="af1"/>
+    <w:semiHidden/>
+    <w:rsid w:val="00625861"/>
+    <w:rPr>
+      <w:b/>
+      <w:bCs/>
+    </w:rPr>
   </w:style>
 </w:styles>
 </file>
@@ -6203,7 +6461,7 @@
   <a:extraClrSchemeLst/>
   <a:extLst>
     <a:ext uri="{05A4C25C-085E-4340-85A3-A5531E510DB2}">
-      <thm15:themeFamily xmlns:thm15="http://schemas.microsoft.com/office/thememl/2012/main" name="Office Theme" id="{62F939B6-93AF-4DB8-9C6B-D6C7DFDC589F}" vid="{4A3C46E8-61CC-4603-A589-7422A47A8E4A}"/>
+      <thm15:themeFamily xmlns:thm15="http://schemas.microsoft.com/office/thememl/2012/main" xmlns="" name="Office Theme" id="{62F939B6-93AF-4DB8-9C6B-D6C7DFDC589F}" vid="{4A3C46E8-61CC-4603-A589-7422A47A8E4A}"/>
     </a:ext>
   </a:extLst>
 </a:theme>
@@ -6214,7 +6472,7 @@
 </file>
 
 <file path=customXml/itemProps1.xml><?xml version="1.0" encoding="utf-8"?>
-<ds:datastoreItem xmlns:ds="http://schemas.openxmlformats.org/officeDocument/2006/customXml" ds:itemID="{AD205705-949A-442A-9440-9849F167657D}">
+<ds:datastoreItem xmlns:ds="http://schemas.openxmlformats.org/officeDocument/2006/customXml" ds:itemID="{77605574-74A1-4386-B853-19A79247B87E}">
   <ds:schemaRefs>
     <ds:schemaRef ds:uri="http://schemas.openxmlformats.org/officeDocument/2006/bibliography"/>
   </ds:schemaRefs>

</xml_diff>